<commit_message>
Ziua 3 - exercitiu 3 - init
</commit_message>
<xml_diff>
--- a/Notes.docx
+++ b/Notes.docx
@@ -30,8 +30,38 @@
         </w:rPr>
         <w:t xml:space="preserve">Mail prof: </w:t>
       </w:r>
-      <w:r>
-        <w:t>hello@silviuojog.com</w:t>
+      <w:hyperlink r:id="rId6" w:history="1">
+        <w:r>
+          <w:rPr>
+            <w:rStyle w:val="Hyperlink"/>
+          </w:rPr>
+          <w:t>hello@silviuojog.com</w:t>
+        </w:r>
+      </w:hyperlink>
+    </w:p>
+    <w:p/>
+    <w:p>
+      <w:proofErr w:type="spellStart"/>
+      <w:r>
+        <w:rPr>
+          <w:b/>
+          <w:bCs/>
+        </w:rPr>
+        <w:t>Github-ul</w:t>
+      </w:r>
+      <w:proofErr w:type="spellEnd"/>
+      <w:r>
+        <w:rPr>
+          <w:b/>
+          <w:bCs/>
+        </w:rPr>
+        <w:t xml:space="preserve"> meu</w:t>
+      </w:r>
+      <w:r>
+        <w:t xml:space="preserve">: </w:t>
+      </w:r>
+      <w:r>
+        <w:t>https://github.com/faust030/PythonTraining_feb2025</w:t>
       </w:r>
     </w:p>
     <w:p>
@@ -59,7 +89,15 @@
     </w:p>
     <w:p>
       <w:r>
-        <w:t>Silviu Ojog:</w:t>
+        <w:t xml:space="preserve">Silviu </w:t>
+      </w:r>
+      <w:proofErr w:type="spellStart"/>
+      <w:r>
+        <w:t>Ojog</w:t>
+      </w:r>
+      <w:proofErr w:type="spellEnd"/>
+      <w:r>
+        <w:t>:</w:t>
       </w:r>
     </w:p>
     <w:p>
@@ -88,12 +126,19 @@
     </w:p>
     <w:p/>
     <w:p>
+      <w:proofErr w:type="spellStart"/>
       <w:r>
         <w:t>Structura</w:t>
       </w:r>
-      <w:r>
-        <w:t xml:space="preserve"> cursului</w:t>
-      </w:r>
+      <w:proofErr w:type="spellEnd"/>
+      <w:r>
+        <w:t xml:space="preserve"> </w:t>
+      </w:r>
+      <w:proofErr w:type="spellStart"/>
+      <w:r>
+        <w:t>cursului</w:t>
+      </w:r>
+      <w:proofErr w:type="spellEnd"/>
       <w:r>
         <w:t>:</w:t>
       </w:r>
@@ -106,8 +151,13 @@
           <w:numId w:val="1"/>
         </w:numPr>
       </w:pPr>
-      <w:r>
-        <w:t>Pranz: 12:30 – 13:30</w:t>
+      <w:proofErr w:type="spellStart"/>
+      <w:r>
+        <w:t>Pranz</w:t>
+      </w:r>
+      <w:proofErr w:type="spellEnd"/>
+      <w:r>
+        <w:t>: 12:30 – 13:30</w:t>
       </w:r>
     </w:p>
     <w:p>
@@ -128,6 +178,7 @@
       <w:r>
         <w:t xml:space="preserve">Conform </w:t>
       </w:r>
+      <w:proofErr w:type="spellStart"/>
       <w:r>
         <w:rPr>
           <w:b/>
@@ -135,8 +186,41 @@
         </w:rPr>
         <w:t>tiobe</w:t>
       </w:r>
-      <w:r>
-        <w:t xml:space="preserve"> index: este cel mai popular limbaj – de vreo 2 ani</w:t>
+      <w:proofErr w:type="spellEnd"/>
+      <w:r>
+        <w:t xml:space="preserve"> index: </w:t>
+      </w:r>
+      <w:proofErr w:type="spellStart"/>
+      <w:r>
+        <w:t>este</w:t>
+      </w:r>
+      <w:proofErr w:type="spellEnd"/>
+      <w:r>
+        <w:t xml:space="preserve"> cel </w:t>
+      </w:r>
+      <w:proofErr w:type="spellStart"/>
+      <w:r>
+        <w:t>mai</w:t>
+      </w:r>
+      <w:proofErr w:type="spellEnd"/>
+      <w:r>
+        <w:t xml:space="preserve"> popular </w:t>
+      </w:r>
+      <w:proofErr w:type="spellStart"/>
+      <w:r>
+        <w:t>limbaj</w:t>
+      </w:r>
+      <w:proofErr w:type="spellEnd"/>
+      <w:r>
+        <w:t xml:space="preserve"> – de </w:t>
+      </w:r>
+      <w:proofErr w:type="spellStart"/>
+      <w:r>
+        <w:t>vreo</w:t>
+      </w:r>
+      <w:proofErr w:type="spellEnd"/>
+      <w:r>
+        <w:t xml:space="preserve"> 2 ani</w:t>
       </w:r>
     </w:p>
     <w:p>
@@ -147,8 +231,37 @@
           <w:numId w:val="1"/>
         </w:numPr>
       </w:pPr>
-      <w:r>
-        <w:t>Creste mult din 2017 pt ca creste in popularitate data science</w:t>
+      <w:proofErr w:type="spellStart"/>
+      <w:r>
+        <w:t>Creste</w:t>
+      </w:r>
+      <w:proofErr w:type="spellEnd"/>
+      <w:r>
+        <w:t xml:space="preserve"> </w:t>
+      </w:r>
+      <w:proofErr w:type="spellStart"/>
+      <w:r>
+        <w:t>mult</w:t>
+      </w:r>
+      <w:proofErr w:type="spellEnd"/>
+      <w:r>
+        <w:t xml:space="preserve"> din 2017 pt ca </w:t>
+      </w:r>
+      <w:proofErr w:type="spellStart"/>
+      <w:r>
+        <w:t>creste</w:t>
+      </w:r>
+      <w:proofErr w:type="spellEnd"/>
+      <w:r>
+        <w:t xml:space="preserve"> in </w:t>
+      </w:r>
+      <w:proofErr w:type="spellStart"/>
+      <w:r>
+        <w:t>popularitate</w:t>
+      </w:r>
+      <w:proofErr w:type="spellEnd"/>
+      <w:r>
+        <w:t xml:space="preserve"> data science</w:t>
       </w:r>
     </w:p>
     <w:p>
@@ -160,7 +273,23 @@
         </w:numPr>
       </w:pPr>
       <w:r>
-        <w:t>Prin 2016 Google a facut open source modulul Tensor Flow</w:t>
+        <w:t xml:space="preserve">Prin 2016 Google a </w:t>
+      </w:r>
+      <w:proofErr w:type="spellStart"/>
+      <w:r>
+        <w:t>facut</w:t>
+      </w:r>
+      <w:proofErr w:type="spellEnd"/>
+      <w:r>
+        <w:t xml:space="preserve"> open source </w:t>
+      </w:r>
+      <w:proofErr w:type="spellStart"/>
+      <w:r>
+        <w:t>modulul</w:t>
+      </w:r>
+      <w:proofErr w:type="spellEnd"/>
+      <w:r>
+        <w:t xml:space="preserve"> Tensor Flow</w:t>
       </w:r>
     </w:p>
     <w:p>
@@ -172,14 +301,92 @@
         </w:numPr>
       </w:pPr>
       <w:r>
-        <w:t>Open AI a luat finantare de la investitori si au inceput sa antreneze modelul</w:t>
-      </w:r>
+        <w:t xml:space="preserve">Open AI a </w:t>
+      </w:r>
+      <w:proofErr w:type="spellStart"/>
+      <w:r>
+        <w:t>luat</w:t>
+      </w:r>
+      <w:proofErr w:type="spellEnd"/>
+      <w:r>
+        <w:t xml:space="preserve"> </w:t>
+      </w:r>
+      <w:proofErr w:type="spellStart"/>
+      <w:r>
+        <w:t>finantare</w:t>
+      </w:r>
+      <w:proofErr w:type="spellEnd"/>
+      <w:r>
+        <w:t xml:space="preserve"> de la </w:t>
+      </w:r>
+      <w:proofErr w:type="spellStart"/>
+      <w:r>
+        <w:t>investitori</w:t>
+      </w:r>
+      <w:proofErr w:type="spellEnd"/>
+      <w:r>
+        <w:t xml:space="preserve"> </w:t>
+      </w:r>
+      <w:proofErr w:type="spellStart"/>
+      <w:r>
+        <w:t>si</w:t>
+      </w:r>
+      <w:proofErr w:type="spellEnd"/>
+      <w:r>
+        <w:t xml:space="preserve"> au </w:t>
+      </w:r>
+      <w:proofErr w:type="spellStart"/>
+      <w:r>
+        <w:t>inceput</w:t>
+      </w:r>
+      <w:proofErr w:type="spellEnd"/>
+      <w:r>
+        <w:t xml:space="preserve"> </w:t>
+      </w:r>
+      <w:proofErr w:type="spellStart"/>
+      <w:r>
+        <w:t>sa</w:t>
+      </w:r>
+      <w:proofErr w:type="spellEnd"/>
+      <w:r>
+        <w:t xml:space="preserve"> </w:t>
+      </w:r>
+      <w:proofErr w:type="spellStart"/>
+      <w:r>
+        <w:t>antreneze</w:t>
+      </w:r>
+      <w:proofErr w:type="spellEnd"/>
+      <w:r>
+        <w:t xml:space="preserve"> </w:t>
+      </w:r>
+      <w:proofErr w:type="spellStart"/>
+      <w:r>
+        <w:t>modelul</w:t>
+      </w:r>
+      <w:proofErr w:type="spellEnd"/>
     </w:p>
     <w:p/>
     <w:p>
       <w:r>
-        <w:t xml:space="preserve">Python este un limbaj </w:t>
-      </w:r>
+        <w:t xml:space="preserve">Python </w:t>
+      </w:r>
+      <w:proofErr w:type="spellStart"/>
+      <w:r>
+        <w:t>este</w:t>
+      </w:r>
+      <w:proofErr w:type="spellEnd"/>
+      <w:r>
+        <w:t xml:space="preserve"> un </w:t>
+      </w:r>
+      <w:proofErr w:type="spellStart"/>
+      <w:r>
+        <w:t>limbaj</w:t>
+      </w:r>
+      <w:proofErr w:type="spellEnd"/>
+      <w:r>
+        <w:t xml:space="preserve"> </w:t>
+      </w:r>
+      <w:proofErr w:type="spellStart"/>
       <w:r>
         <w:rPr>
           <w:b/>
@@ -187,6 +394,7 @@
         </w:rPr>
         <w:t>interpretat</w:t>
       </w:r>
+      <w:proofErr w:type="spellEnd"/>
     </w:p>
     <w:p>
       <w:pPr>
@@ -196,9 +404,43 @@
           <w:numId w:val="1"/>
         </w:numPr>
       </w:pPr>
-      <w:r>
-        <w:t>Codul este analizat linie cu lunie</w:t>
-      </w:r>
+      <w:proofErr w:type="spellStart"/>
+      <w:r>
+        <w:t>Codul</w:t>
+      </w:r>
+      <w:proofErr w:type="spellEnd"/>
+      <w:r>
+        <w:t xml:space="preserve"> </w:t>
+      </w:r>
+      <w:proofErr w:type="spellStart"/>
+      <w:r>
+        <w:t>este</w:t>
+      </w:r>
+      <w:proofErr w:type="spellEnd"/>
+      <w:r>
+        <w:t xml:space="preserve"> </w:t>
+      </w:r>
+      <w:proofErr w:type="spellStart"/>
+      <w:r>
+        <w:t>analizat</w:t>
+      </w:r>
+      <w:proofErr w:type="spellEnd"/>
+      <w:r>
+        <w:t xml:space="preserve"> </w:t>
+      </w:r>
+      <w:proofErr w:type="spellStart"/>
+      <w:r>
+        <w:t>linie</w:t>
+      </w:r>
+      <w:proofErr w:type="spellEnd"/>
+      <w:r>
+        <w:t xml:space="preserve"> cu </w:t>
+      </w:r>
+      <w:proofErr w:type="spellStart"/>
+      <w:r>
+        <w:t>lunie</w:t>
+      </w:r>
+      <w:proofErr w:type="spellEnd"/>
     </w:p>
     <w:p>
       <w:pPr>
@@ -211,6 +453,7 @@
       <w:r>
         <w:t xml:space="preserve">As opposed to </w:t>
       </w:r>
+      <w:proofErr w:type="spellStart"/>
       <w:r>
         <w:rPr>
           <w:b/>
@@ -218,8 +461,89 @@
         </w:rPr>
         <w:t>compilat</w:t>
       </w:r>
-      <w:r>
-        <w:t xml:space="preserve"> (e.g. Java, C++ unde trebuie sa rulezi tot codul odata, in Python poti rula linie cu linie)</w:t>
+      <w:proofErr w:type="spellEnd"/>
+      <w:r>
+        <w:t xml:space="preserve"> (e.g. Java, C++ </w:t>
+      </w:r>
+      <w:proofErr w:type="spellStart"/>
+      <w:r>
+        <w:t>unde</w:t>
+      </w:r>
+      <w:proofErr w:type="spellEnd"/>
+      <w:r>
+        <w:t xml:space="preserve"> </w:t>
+      </w:r>
+      <w:proofErr w:type="spellStart"/>
+      <w:r>
+        <w:t>trebuie</w:t>
+      </w:r>
+      <w:proofErr w:type="spellEnd"/>
+      <w:r>
+        <w:t xml:space="preserve"> </w:t>
+      </w:r>
+      <w:proofErr w:type="spellStart"/>
+      <w:r>
+        <w:t>sa</w:t>
+      </w:r>
+      <w:proofErr w:type="spellEnd"/>
+      <w:r>
+        <w:t xml:space="preserve"> </w:t>
+      </w:r>
+      <w:proofErr w:type="spellStart"/>
+      <w:r>
+        <w:t>rulezi</w:t>
+      </w:r>
+      <w:proofErr w:type="spellEnd"/>
+      <w:r>
+        <w:t xml:space="preserve"> tot </w:t>
+      </w:r>
+      <w:proofErr w:type="spellStart"/>
+      <w:r>
+        <w:t>codul</w:t>
+      </w:r>
+      <w:proofErr w:type="spellEnd"/>
+      <w:r>
+        <w:t xml:space="preserve"> </w:t>
+      </w:r>
+      <w:proofErr w:type="spellStart"/>
+      <w:r>
+        <w:t>odata</w:t>
+      </w:r>
+      <w:proofErr w:type="spellEnd"/>
+      <w:r>
+        <w:t xml:space="preserve">, in Python </w:t>
+      </w:r>
+      <w:proofErr w:type="spellStart"/>
+      <w:r>
+        <w:t>poti</w:t>
+      </w:r>
+      <w:proofErr w:type="spellEnd"/>
+      <w:r>
+        <w:t xml:space="preserve"> </w:t>
+      </w:r>
+      <w:proofErr w:type="spellStart"/>
+      <w:r>
+        <w:t>rula</w:t>
+      </w:r>
+      <w:proofErr w:type="spellEnd"/>
+      <w:r>
+        <w:t xml:space="preserve"> </w:t>
+      </w:r>
+      <w:proofErr w:type="spellStart"/>
+      <w:r>
+        <w:t>linie</w:t>
+      </w:r>
+      <w:proofErr w:type="spellEnd"/>
+      <w:r>
+        <w:t xml:space="preserve"> cu </w:t>
+      </w:r>
+      <w:proofErr w:type="spellStart"/>
+      <w:r>
+        <w:t>linie</w:t>
+      </w:r>
+      <w:proofErr w:type="spellEnd"/>
+      <w:r>
+        <w:t>)</w:t>
       </w:r>
     </w:p>
     <w:p/>
@@ -249,7 +573,15 @@
         </w:numPr>
       </w:pPr>
       <w:r>
-        <w:t>V3.0 – 2006 nu era backwards compatible</w:t>
+        <w:t xml:space="preserve">V3.0 – 2006 </w:t>
+      </w:r>
+      <w:proofErr w:type="spellStart"/>
+      <w:r>
+        <w:t>nu</w:t>
+      </w:r>
+      <w:proofErr w:type="spellEnd"/>
+      <w:r>
+        <w:t xml:space="preserve"> era backwards compatible</w:t>
       </w:r>
     </w:p>
     <w:p>
@@ -260,9 +592,27 @@
           <w:numId w:val="1"/>
         </w:numPr>
       </w:pPr>
-      <w:r>
-        <w:t>Codul trebuie rescris</w:t>
-      </w:r>
+      <w:proofErr w:type="spellStart"/>
+      <w:r>
+        <w:t>Codul</w:t>
+      </w:r>
+      <w:proofErr w:type="spellEnd"/>
+      <w:r>
+        <w:t xml:space="preserve"> </w:t>
+      </w:r>
+      <w:proofErr w:type="spellStart"/>
+      <w:r>
+        <w:t>trebuie</w:t>
+      </w:r>
+      <w:proofErr w:type="spellEnd"/>
+      <w:r>
+        <w:t xml:space="preserve"> </w:t>
+      </w:r>
+      <w:proofErr w:type="spellStart"/>
+      <w:r>
+        <w:t>rescris</w:t>
+      </w:r>
+      <w:proofErr w:type="spellEnd"/>
     </w:p>
     <w:p>
       <w:pPr>
@@ -312,7 +662,15 @@
         <w:t>V2.</w:t>
       </w:r>
       <w:r>
-        <w:t>x – DEPRECATED (invechit)</w:t>
+        <w:t>x – DEPRECATED (</w:t>
+      </w:r>
+      <w:proofErr w:type="spellStart"/>
+      <w:r>
+        <w:t>invechit</w:t>
+      </w:r>
+      <w:proofErr w:type="spellEnd"/>
+      <w:r>
+        <w:t>)</w:t>
       </w:r>
     </w:p>
     <w:p/>
@@ -330,11 +688,74 @@
           <w:b/>
           <w:bCs/>
         </w:rPr>
-        <w:lastRenderedPageBreak/>
-        <w:t>Facem niste exercitii: Python Institute (pythoninstitute.org)</w:t>
-      </w:r>
-      <w:r>
-        <w:t xml:space="preserve"> – cea mai importanta certificare pt Python</w:t>
+        <w:t xml:space="preserve">Facem </w:t>
+      </w:r>
+      <w:proofErr w:type="spellStart"/>
+      <w:r>
+        <w:rPr>
+          <w:b/>
+          <w:bCs/>
+        </w:rPr>
+        <w:t>niste</w:t>
+      </w:r>
+      <w:proofErr w:type="spellEnd"/>
+      <w:r>
+        <w:rPr>
+          <w:b/>
+          <w:bCs/>
+        </w:rPr>
+        <w:t xml:space="preserve"> </w:t>
+      </w:r>
+      <w:proofErr w:type="spellStart"/>
+      <w:r>
+        <w:rPr>
+          <w:b/>
+          <w:bCs/>
+        </w:rPr>
+        <w:t>exercitii</w:t>
+      </w:r>
+      <w:proofErr w:type="spellEnd"/>
+      <w:r>
+        <w:rPr>
+          <w:b/>
+          <w:bCs/>
+        </w:rPr>
+        <w:t>: Python Institute (pythoninstitute.org)</w:t>
+      </w:r>
+      <w:r>
+        <w:t xml:space="preserve"> – </w:t>
+      </w:r>
+      <w:proofErr w:type="spellStart"/>
+      <w:r>
+        <w:t>cea</w:t>
+      </w:r>
+      <w:proofErr w:type="spellEnd"/>
+      <w:r>
+        <w:t xml:space="preserve"> </w:t>
+      </w:r>
+      <w:proofErr w:type="spellStart"/>
+      <w:r>
+        <w:t>mai</w:t>
+      </w:r>
+      <w:proofErr w:type="spellEnd"/>
+      <w:r>
+        <w:t xml:space="preserve"> </w:t>
+      </w:r>
+      <w:proofErr w:type="spellStart"/>
+      <w:r>
+        <w:t>importanta</w:t>
+      </w:r>
+      <w:proofErr w:type="spellEnd"/>
+      <w:r>
+        <w:t xml:space="preserve"> </w:t>
+      </w:r>
+      <w:proofErr w:type="spellStart"/>
+      <w:r>
+        <w:t>certificare</w:t>
+      </w:r>
+      <w:proofErr w:type="spellEnd"/>
+      <w:r>
+        <w:t xml:space="preserve"> pt Python</w:t>
       </w:r>
     </w:p>
     <w:p/>
@@ -361,8 +782,17 @@
         <w:t>VSC</w:t>
       </w:r>
       <w:r>
-        <w:t xml:space="preserve"> are extensie pt </w:t>
-      </w:r>
+        <w:t xml:space="preserve"> are </w:t>
+      </w:r>
+      <w:proofErr w:type="spellStart"/>
+      <w:r>
+        <w:t>extensie</w:t>
+      </w:r>
+      <w:proofErr w:type="spellEnd"/>
+      <w:r>
+        <w:t xml:space="preserve"> pt </w:t>
+      </w:r>
+      <w:proofErr w:type="spellStart"/>
       <w:r>
         <w:rPr>
           <w:b/>
@@ -370,6 +800,7 @@
         </w:rPr>
         <w:t>Jupyter</w:t>
       </w:r>
+      <w:proofErr w:type="spellEnd"/>
     </w:p>
     <w:p>
       <w:r>
@@ -392,7 +823,7 @@
                     <pic:cNvPicPr/>
                   </pic:nvPicPr>
                   <pic:blipFill>
-                    <a:blip r:embed="rId6"/>
+                    <a:blip r:embed="rId7"/>
                     <a:stretch>
                       <a:fillRect/>
                     </a:stretch>
@@ -414,8 +845,38 @@
       </w:r>
     </w:p>
     <w:p>
-      <w:r>
-        <w:t xml:space="preserve">Apoi putem crea fisiere </w:t>
+      <w:proofErr w:type="spellStart"/>
+      <w:r>
+        <w:t>Apoi</w:t>
+      </w:r>
+      <w:proofErr w:type="spellEnd"/>
+      <w:r>
+        <w:t xml:space="preserve"> </w:t>
+      </w:r>
+      <w:proofErr w:type="spellStart"/>
+      <w:r>
+        <w:t>putem</w:t>
+      </w:r>
+      <w:proofErr w:type="spellEnd"/>
+      <w:r>
+        <w:t xml:space="preserve"> </w:t>
+      </w:r>
+      <w:proofErr w:type="spellStart"/>
+      <w:r>
+        <w:t>crea</w:t>
+      </w:r>
+      <w:proofErr w:type="spellEnd"/>
+      <w:r>
+        <w:t xml:space="preserve"> </w:t>
+      </w:r>
+      <w:proofErr w:type="spellStart"/>
+      <w:proofErr w:type="gramStart"/>
+      <w:r>
+        <w:t>fisiere</w:t>
+      </w:r>
+      <w:proofErr w:type="spellEnd"/>
+      <w:r>
+        <w:t xml:space="preserve"> </w:t>
       </w:r>
       <w:r>
         <w:rPr>
@@ -423,10 +884,45 @@
           <w:bCs/>
           <w:color w:val="FF0000"/>
         </w:rPr>
-        <w:t>.ipynb</w:t>
-      </w:r>
-      <w:r>
-        <w:t xml:space="preserve"> =&gt; se poate rula ca in Jupyter:</w:t>
+        <w:t>.</w:t>
+      </w:r>
+      <w:proofErr w:type="spellStart"/>
+      <w:r>
+        <w:rPr>
+          <w:b/>
+          <w:bCs/>
+          <w:color w:val="FF0000"/>
+        </w:rPr>
+        <w:t>ipynb</w:t>
+      </w:r>
+      <w:proofErr w:type="spellEnd"/>
+      <w:proofErr w:type="gramEnd"/>
+      <w:r>
+        <w:t xml:space="preserve"> =&gt; se </w:t>
+      </w:r>
+      <w:proofErr w:type="spellStart"/>
+      <w:r>
+        <w:t>poate</w:t>
+      </w:r>
+      <w:proofErr w:type="spellEnd"/>
+      <w:r>
+        <w:t xml:space="preserve"> </w:t>
+      </w:r>
+      <w:proofErr w:type="spellStart"/>
+      <w:r>
+        <w:t>rula</w:t>
+      </w:r>
+      <w:proofErr w:type="spellEnd"/>
+      <w:r>
+        <w:t xml:space="preserve"> ca in </w:t>
+      </w:r>
+      <w:proofErr w:type="spellStart"/>
+      <w:r>
+        <w:t>Jupyter</w:t>
+      </w:r>
+      <w:proofErr w:type="spellEnd"/>
+      <w:r>
+        <w:t>:</w:t>
       </w:r>
     </w:p>
     <w:p>
@@ -450,7 +946,7 @@
                     <pic:cNvPicPr/>
                   </pic:nvPicPr>
                   <pic:blipFill>
-                    <a:blip r:embed="rId7"/>
+                    <a:blip r:embed="rId8"/>
                     <a:stretch>
                       <a:fillRect/>
                     </a:stretch>
@@ -473,18 +969,72 @@
     </w:p>
     <w:p/>
     <w:p>
-      <w:r>
-        <w:t xml:space="preserve">Putem apoi converti fisierul usor in </w:t>
-      </w:r>
-      <w:r>
-        <w:rPr>
-          <w:b/>
-          <w:bCs/>
-        </w:rPr>
-        <w:t>.py</w:t>
-      </w:r>
-      <w:r>
-        <w:t xml:space="preserve"> prin: … -&gt; Export -&gt; Python Script</w:t>
+      <w:proofErr w:type="spellStart"/>
+      <w:r>
+        <w:t>Putem</w:t>
+      </w:r>
+      <w:proofErr w:type="spellEnd"/>
+      <w:r>
+        <w:t xml:space="preserve"> </w:t>
+      </w:r>
+      <w:proofErr w:type="spellStart"/>
+      <w:r>
+        <w:t>apoi</w:t>
+      </w:r>
+      <w:proofErr w:type="spellEnd"/>
+      <w:r>
+        <w:t xml:space="preserve"> </w:t>
+      </w:r>
+      <w:proofErr w:type="spellStart"/>
+      <w:r>
+        <w:t>converti</w:t>
+      </w:r>
+      <w:proofErr w:type="spellEnd"/>
+      <w:r>
+        <w:t xml:space="preserve"> </w:t>
+      </w:r>
+      <w:proofErr w:type="spellStart"/>
+      <w:r>
+        <w:t>fisierul</w:t>
+      </w:r>
+      <w:proofErr w:type="spellEnd"/>
+      <w:r>
+        <w:t xml:space="preserve"> </w:t>
+      </w:r>
+      <w:proofErr w:type="spellStart"/>
+      <w:r>
+        <w:t>usor</w:t>
+      </w:r>
+      <w:proofErr w:type="spellEnd"/>
+      <w:r>
+        <w:t xml:space="preserve"> in </w:t>
+      </w:r>
+      <w:r>
+        <w:rPr>
+          <w:b/>
+          <w:bCs/>
+        </w:rPr>
+        <w:t>.</w:t>
+      </w:r>
+      <w:proofErr w:type="spellStart"/>
+      <w:r>
+        <w:rPr>
+          <w:b/>
+          <w:bCs/>
+        </w:rPr>
+        <w:t>py</w:t>
+      </w:r>
+      <w:proofErr w:type="spellEnd"/>
+      <w:r>
+        <w:t xml:space="preserve"> </w:t>
+      </w:r>
+      <w:proofErr w:type="spellStart"/>
+      <w:r>
+        <w:t>prin</w:t>
+      </w:r>
+      <w:proofErr w:type="spellEnd"/>
+      <w:r>
+        <w:t>: … -&gt; Export -&gt; Python Script</w:t>
       </w:r>
     </w:p>
     <w:p>
@@ -510,7 +1060,7 @@
                     </pic:cNvPicPr>
                   </pic:nvPicPr>
                   <pic:blipFill>
-                    <a:blip r:embed="rId8">
+                    <a:blip r:embed="rId9">
                       <a:extLst>
                         <a:ext uri="{28A0092B-C50C-407E-A947-70E740481C1C}">
                           <a14:useLocalDpi xmlns:a14="http://schemas.microsoft.com/office/drawing/2010/main" val="0"/>
@@ -566,7 +1116,7 @@
                     </pic:cNvPicPr>
                   </pic:nvPicPr>
                   <pic:blipFill>
-                    <a:blip r:embed="rId9">
+                    <a:blip r:embed="rId10">
                       <a:extLst>
                         <a:ext uri="{28A0092B-C50C-407E-A947-70E740481C1C}">
                           <a14:useLocalDpi xmlns:a14="http://schemas.microsoft.com/office/drawing/2010/main" val="0"/>
@@ -619,7 +1169,7 @@
                     <pic:cNvPicPr/>
                   </pic:nvPicPr>
                   <pic:blipFill>
-                    <a:blip r:embed="rId10"/>
+                    <a:blip r:embed="rId11"/>
                     <a:stretch>
                       <a:fillRect/>
                     </a:stretch>
@@ -649,8 +1199,53 @@
         </w:numPr>
       </w:pPr>
       <w:r>
-        <w:t>Pune acele comentarii (# %%) unde erau delimitari de celule</w:t>
-      </w:r>
+        <w:t xml:space="preserve">Pune </w:t>
+      </w:r>
+      <w:proofErr w:type="spellStart"/>
+      <w:r>
+        <w:t>acele</w:t>
+      </w:r>
+      <w:proofErr w:type="spellEnd"/>
+      <w:r>
+        <w:t xml:space="preserve"> </w:t>
+      </w:r>
+      <w:proofErr w:type="spellStart"/>
+      <w:r>
+        <w:t>comentarii</w:t>
+      </w:r>
+      <w:proofErr w:type="spellEnd"/>
+      <w:r>
+        <w:t xml:space="preserve"> (# %%) </w:t>
+      </w:r>
+      <w:proofErr w:type="spellStart"/>
+      <w:r>
+        <w:t>unde</w:t>
+      </w:r>
+      <w:proofErr w:type="spellEnd"/>
+      <w:r>
+        <w:t xml:space="preserve"> </w:t>
+      </w:r>
+      <w:proofErr w:type="spellStart"/>
+      <w:r>
+        <w:t>erau</w:t>
+      </w:r>
+      <w:proofErr w:type="spellEnd"/>
+      <w:r>
+        <w:t xml:space="preserve"> </w:t>
+      </w:r>
+      <w:proofErr w:type="spellStart"/>
+      <w:r>
+        <w:t>delimitari</w:t>
+      </w:r>
+      <w:proofErr w:type="spellEnd"/>
+      <w:r>
+        <w:t xml:space="preserve"> de </w:t>
+      </w:r>
+      <w:proofErr w:type="spellStart"/>
+      <w:r>
+        <w:t>celule</w:t>
+      </w:r>
+      <w:proofErr w:type="spellEnd"/>
     </w:p>
     <w:p/>
     <w:p/>
@@ -668,8 +1263,21 @@
         </w:numPr>
       </w:pPr>
       <w:r>
-        <w:t>Output = doar rezultatul</w:t>
-      </w:r>
+        <w:t xml:space="preserve">Output = </w:t>
+      </w:r>
+      <w:proofErr w:type="spellStart"/>
+      <w:r>
+        <w:t>doar</w:t>
+      </w:r>
+      <w:proofErr w:type="spellEnd"/>
+      <w:r>
+        <w:t xml:space="preserve"> </w:t>
+      </w:r>
+      <w:proofErr w:type="spellStart"/>
+      <w:r>
+        <w:t>rezultatul</w:t>
+      </w:r>
+      <w:proofErr w:type="spellEnd"/>
     </w:p>
     <w:p>
       <w:pPr>
@@ -680,8 +1288,45 @@
         </w:numPr>
       </w:pPr>
       <w:r>
-        <w:t>Terminal -&gt; include si locatia de unde s-a rulat fisierul</w:t>
-      </w:r>
+        <w:t xml:space="preserve">Terminal -&gt; include </w:t>
+      </w:r>
+      <w:proofErr w:type="spellStart"/>
+      <w:r>
+        <w:t>si</w:t>
+      </w:r>
+      <w:proofErr w:type="spellEnd"/>
+      <w:r>
+        <w:t xml:space="preserve"> </w:t>
+      </w:r>
+      <w:proofErr w:type="spellStart"/>
+      <w:r>
+        <w:t>locatia</w:t>
+      </w:r>
+      <w:proofErr w:type="spellEnd"/>
+      <w:r>
+        <w:t xml:space="preserve"> de </w:t>
+      </w:r>
+      <w:proofErr w:type="spellStart"/>
+      <w:r>
+        <w:t>unde</w:t>
+      </w:r>
+      <w:proofErr w:type="spellEnd"/>
+      <w:r>
+        <w:t xml:space="preserve"> s-a </w:t>
+      </w:r>
+      <w:proofErr w:type="spellStart"/>
+      <w:r>
+        <w:t>rulat</w:t>
+      </w:r>
+      <w:proofErr w:type="spellEnd"/>
+      <w:r>
+        <w:t xml:space="preserve"> </w:t>
+      </w:r>
+      <w:proofErr w:type="spellStart"/>
+      <w:r>
+        <w:t>fisierul</w:t>
+      </w:r>
+      <w:proofErr w:type="spellEnd"/>
     </w:p>
     <w:p>
       <w:r>
@@ -704,7 +1349,7 @@
                     <pic:cNvPicPr/>
                   </pic:nvPicPr>
                   <pic:blipFill>
-                    <a:blip r:embed="rId11"/>
+                    <a:blip r:embed="rId12"/>
                     <a:stretch>
                       <a:fillRect/>
                     </a:stretch>
@@ -732,10 +1377,34 @@
           <w:b/>
           <w:bCs/>
         </w:rPr>
-        <w:t xml:space="preserve">4 tipuri </w:t>
-      </w:r>
-      <w:r>
-        <w:t>de date de baza:</w:t>
+        <w:t xml:space="preserve">4 </w:t>
+      </w:r>
+      <w:proofErr w:type="spellStart"/>
+      <w:r>
+        <w:rPr>
+          <w:b/>
+          <w:bCs/>
+        </w:rPr>
+        <w:t>tipuri</w:t>
+      </w:r>
+      <w:proofErr w:type="spellEnd"/>
+      <w:r>
+        <w:rPr>
+          <w:b/>
+          <w:bCs/>
+        </w:rPr>
+        <w:t xml:space="preserve"> </w:t>
+      </w:r>
+      <w:r>
+        <w:t xml:space="preserve">de date de </w:t>
+      </w:r>
+      <w:proofErr w:type="spellStart"/>
+      <w:r>
+        <w:t>baza</w:t>
+      </w:r>
+      <w:proofErr w:type="spellEnd"/>
+      <w:r>
+        <w:t>:</w:t>
       </w:r>
     </w:p>
     <w:p>
@@ -796,13 +1465,92 @@
         <w:t>Pypi.org</w:t>
       </w:r>
       <w:r>
-        <w:t xml:space="preserve"> = o pagina unde sunt documentate toate packetele disponibile in Python</w:t>
-      </w:r>
-    </w:p>
-    <w:p>
-      <w:r>
-        <w:t>Extensie pt connversie .py -&gt; .ipynb</w:t>
-      </w:r>
+        <w:t xml:space="preserve"> = o </w:t>
+      </w:r>
+      <w:proofErr w:type="spellStart"/>
+      <w:r>
+        <w:t>pagina</w:t>
+      </w:r>
+      <w:proofErr w:type="spellEnd"/>
+      <w:r>
+        <w:t xml:space="preserve"> </w:t>
+      </w:r>
+      <w:proofErr w:type="spellStart"/>
+      <w:r>
+        <w:t>unde</w:t>
+      </w:r>
+      <w:proofErr w:type="spellEnd"/>
+      <w:r>
+        <w:t xml:space="preserve"> sunt </w:t>
+      </w:r>
+      <w:proofErr w:type="spellStart"/>
+      <w:r>
+        <w:t>documentate</w:t>
+      </w:r>
+      <w:proofErr w:type="spellEnd"/>
+      <w:r>
+        <w:t xml:space="preserve"> </w:t>
+      </w:r>
+      <w:proofErr w:type="spellStart"/>
+      <w:r>
+        <w:t>toate</w:t>
+      </w:r>
+      <w:proofErr w:type="spellEnd"/>
+      <w:r>
+        <w:t xml:space="preserve"> </w:t>
+      </w:r>
+      <w:proofErr w:type="spellStart"/>
+      <w:r>
+        <w:t>packetele</w:t>
+      </w:r>
+      <w:proofErr w:type="spellEnd"/>
+      <w:r>
+        <w:t xml:space="preserve"> </w:t>
+      </w:r>
+      <w:proofErr w:type="spellStart"/>
+      <w:r>
+        <w:t>disponibile</w:t>
+      </w:r>
+      <w:proofErr w:type="spellEnd"/>
+      <w:r>
+        <w:t xml:space="preserve"> in Python</w:t>
+      </w:r>
+    </w:p>
+    <w:p>
+      <w:proofErr w:type="spellStart"/>
+      <w:r>
+        <w:t>Extensie</w:t>
+      </w:r>
+      <w:proofErr w:type="spellEnd"/>
+      <w:r>
+        <w:t xml:space="preserve"> pt </w:t>
+      </w:r>
+      <w:proofErr w:type="spellStart"/>
+      <w:r>
+        <w:t>connversie</w:t>
+      </w:r>
+      <w:proofErr w:type="spellEnd"/>
+      <w:r>
+        <w:t xml:space="preserve"> .</w:t>
+      </w:r>
+      <w:proofErr w:type="spellStart"/>
+      <w:r>
+        <w:t>py</w:t>
+      </w:r>
+      <w:proofErr w:type="spellEnd"/>
+      <w:r>
+        <w:t xml:space="preserve"> -</w:t>
+      </w:r>
+      <w:proofErr w:type="gramStart"/>
+      <w:r>
+        <w:t>&gt; .</w:t>
+      </w:r>
+      <w:proofErr w:type="spellStart"/>
+      <w:r>
+        <w:t>ipynb</w:t>
+      </w:r>
+      <w:proofErr w:type="spellEnd"/>
+      <w:proofErr w:type="gramEnd"/>
     </w:p>
     <w:p>
       <w:r>
@@ -825,7 +1573,7 @@
                     <pic:cNvPicPr/>
                   </pic:nvPicPr>
                   <pic:blipFill>
-                    <a:blip r:embed="rId12"/>
+                    <a:blip r:embed="rId13"/>
                     <a:stretch>
                       <a:fillRect/>
                     </a:stretch>
@@ -848,8 +1596,18 @@
     </w:p>
     <w:p>
       <w:r>
-        <w:t>Go to file -&gt; CTRL+SHIFT+P -&gt; save to .ijynb</w:t>
-      </w:r>
+        <w:t xml:space="preserve">Go to file -&gt; CTRL+SHIFT+P -&gt; save </w:t>
+      </w:r>
+      <w:proofErr w:type="gramStart"/>
+      <w:r>
+        <w:t>to .</w:t>
+      </w:r>
+      <w:proofErr w:type="spellStart"/>
+      <w:r>
+        <w:t>ijynb</w:t>
+      </w:r>
+      <w:proofErr w:type="spellEnd"/>
+      <w:proofErr w:type="gramEnd"/>
     </w:p>
     <w:p>
       <w:r>
@@ -874,7 +1632,7 @@
                     </pic:cNvPicPr>
                   </pic:nvPicPr>
                   <pic:blipFill>
-                    <a:blip r:embed="rId13" cstate="print">
+                    <a:blip r:embed="rId14" cstate="print">
                       <a:extLst>
                         <a:ext uri="{28A0092B-C50C-407E-A947-70E740481C1C}">
                           <a14:useLocalDpi xmlns:a14="http://schemas.microsoft.com/office/drawing/2010/main" val="0"/>
@@ -935,12 +1693,21 @@
           <w:bCs/>
         </w:rPr>
       </w:pPr>
-      <w:r>
-        <w:rPr>
-          <w:b/>
-          <w:bCs/>
-        </w:rPr>
-        <w:t>Ziua 2:</w:t>
+      <w:proofErr w:type="spellStart"/>
+      <w:r>
+        <w:rPr>
+          <w:b/>
+          <w:bCs/>
+        </w:rPr>
+        <w:t>Ziua</w:t>
+      </w:r>
+      <w:proofErr w:type="spellEnd"/>
+      <w:r>
+        <w:rPr>
+          <w:b/>
+          <w:bCs/>
+        </w:rPr>
+        <w:t xml:space="preserve"> 2:</w:t>
       </w:r>
     </w:p>
     <w:p>
@@ -964,7 +1731,7 @@
                     <pic:cNvPicPr/>
                   </pic:nvPicPr>
                   <pic:blipFill>
-                    <a:blip r:embed="rId14"/>
+                    <a:blip r:embed="rId15"/>
                     <a:stretch>
                       <a:fillRect/>
                     </a:stretch>
@@ -1006,7 +1773,7 @@
                     <pic:cNvPicPr/>
                   </pic:nvPicPr>
                   <pic:blipFill>
-                    <a:blip r:embed="rId15"/>
+                    <a:blip r:embed="rId16"/>
                     <a:stretch>
                       <a:fillRect/>
                     </a:stretch>
@@ -1029,12 +1796,37 @@
     </w:p>
     <w:p/>
     <w:p>
-      <w:r>
-        <w:rPr>
-          <w:b/>
-          <w:bCs/>
-        </w:rPr>
-        <w:t>Coloreaza frumos CSV</w:t>
+      <w:proofErr w:type="spellStart"/>
+      <w:r>
+        <w:rPr>
+          <w:b/>
+          <w:bCs/>
+        </w:rPr>
+        <w:t>Coloreaza</w:t>
+      </w:r>
+      <w:proofErr w:type="spellEnd"/>
+      <w:r>
+        <w:rPr>
+          <w:b/>
+          <w:bCs/>
+        </w:rPr>
+        <w:t xml:space="preserve"> </w:t>
+      </w:r>
+      <w:proofErr w:type="spellStart"/>
+      <w:r>
+        <w:rPr>
+          <w:b/>
+          <w:bCs/>
+        </w:rPr>
+        <w:t>frumos</w:t>
+      </w:r>
+      <w:proofErr w:type="spellEnd"/>
+      <w:r>
+        <w:rPr>
+          <w:b/>
+          <w:bCs/>
+        </w:rPr>
+        <w:t xml:space="preserve"> CSV</w:t>
       </w:r>
       <w:r>
         <w:t>:</w:t>
@@ -1061,7 +1853,7 @@
                     <pic:cNvPicPr/>
                   </pic:nvPicPr>
                   <pic:blipFill>
-                    <a:blip r:embed="rId16"/>
+                    <a:blip r:embed="rId17"/>
                     <a:stretch>
                       <a:fillRect/>
                     </a:stretch>
@@ -1082,6 +1874,68 @@
         </w:drawing>
       </w:r>
     </w:p>
+    <w:p/>
+    <w:p/>
+    <w:p>
+      <w:pPr>
+        <w:rPr>
+          <w:b/>
+          <w:bCs/>
+        </w:rPr>
+      </w:pPr>
+      <w:proofErr w:type="spellStart"/>
+      <w:r>
+        <w:rPr>
+          <w:b/>
+          <w:bCs/>
+        </w:rPr>
+        <w:t>Ziua</w:t>
+      </w:r>
+      <w:proofErr w:type="spellEnd"/>
+      <w:r>
+        <w:rPr>
+          <w:b/>
+          <w:bCs/>
+        </w:rPr>
+        <w:t xml:space="preserve"> 3:</w:t>
+      </w:r>
+    </w:p>
+    <w:p>
+      <w:r>
+        <w:t>HTML = Hyper Text Markup Language</w:t>
+      </w:r>
+    </w:p>
+    <w:p>
+      <w:r>
+        <w:t xml:space="preserve">XML = </w:t>
+      </w:r>
+      <w:proofErr w:type="spellStart"/>
+      <w:r>
+        <w:t>sXtendable</w:t>
+      </w:r>
+      <w:proofErr w:type="spellEnd"/>
+      <w:r>
+        <w:t xml:space="preserve"> Markup Language</w:t>
+      </w:r>
+    </w:p>
+    <w:p>
+      <w:r>
+        <w:t>HTTP = Hyper Text Transfer Protocol</w:t>
+      </w:r>
+    </w:p>
+    <w:p>
+      <w:r>
+        <w:lastRenderedPageBreak/>
+        <w:t>Client -&gt; (HTTP) -&gt; Server</w:t>
+      </w:r>
+    </w:p>
+    <w:p>
+      <w:r>
+        <w:t>Server -&gt; (HTML, CSS, JavaScript) -&gt; Client</w:t>
+      </w:r>
+    </w:p>
+    <w:p/>
+    <w:p/>
     <w:sectPr>
       <w:pgSz w:w="12240" w:h="15840"/>
       <w:pgMar w:top="1440" w:right="1440" w:bottom="1440" w:left="1440" w:header="720" w:footer="720" w:gutter="0"/>
@@ -2267,6 +3121,18 @@
       <w:shd w:val="clear" w:color="auto" w:fill="E1DFDD"/>
     </w:rPr>
   </w:style>
+  <w:style w:type="character" w:styleId="FollowedHyperlink">
+    <w:name w:val="FollowedHyperlink"/>
+    <w:basedOn w:val="DefaultParagraphFont"/>
+    <w:uiPriority w:val="99"/>
+    <w:semiHidden/>
+    <w:unhideWhenUsed/>
+    <w:rsid w:val="00574C60"/>
+    <w:rPr>
+      <w:color w:val="954F72" w:themeColor="followedHyperlink"/>
+      <w:u w:val="single"/>
+    </w:rPr>
+  </w:style>
 </w:styles>
 </file>
 

</xml_diff>

<commit_message>
Ziua 3 - exercitiu 3 - 1
</commit_message>
<xml_diff>
--- a/Notes.docx
+++ b/Notes.docx
@@ -41,28 +41,27 @@
     </w:p>
     <w:p/>
     <w:p>
-      <w:proofErr w:type="spellStart"/>
       <w:r>
         <w:rPr>
           <w:b/>
           <w:bCs/>
         </w:rPr>
-        <w:t>Github-ul</w:t>
-      </w:r>
-      <w:proofErr w:type="spellEnd"/>
-      <w:r>
+        <w:t>Github-ul meu</w:t>
+      </w:r>
+      <w:r>
+        <w:t xml:space="preserve">: </w:t>
+      </w:r>
+      <w:r>
+        <w:t>https://github.com/faust030/PythonTraining_feb2025</w:t>
+      </w:r>
+    </w:p>
+    <w:p>
+      <w:pPr>
         <w:rPr>
           <w:b/>
           <w:bCs/>
         </w:rPr>
-        <w:t xml:space="preserve"> meu</w:t>
-      </w:r>
-      <w:r>
-        <w:t xml:space="preserve">: </w:t>
-      </w:r>
-      <w:r>
-        <w:t>https://github.com/faust030/PythonTraining_feb2025</w:t>
-      </w:r>
+      </w:pPr>
     </w:p>
     <w:p>
       <w:pPr>
@@ -71,33 +70,17 @@
           <w:bCs/>
         </w:rPr>
       </w:pPr>
-    </w:p>
-    <w:p>
-      <w:pPr>
+      <w:r>
         <w:rPr>
           <w:b/>
           <w:bCs/>
         </w:rPr>
-      </w:pPr>
-      <w:r>
-        <w:rPr>
-          <w:b/>
-          <w:bCs/>
-        </w:rPr>
         <w:t>Day1:</w:t>
       </w:r>
     </w:p>
     <w:p>
       <w:r>
-        <w:t xml:space="preserve">Silviu </w:t>
-      </w:r>
-      <w:proofErr w:type="spellStart"/>
-      <w:r>
-        <w:t>Ojog</w:t>
-      </w:r>
-      <w:proofErr w:type="spellEnd"/>
-      <w:r>
-        <w:t>:</w:t>
+        <w:t>Silviu Ojog:</w:t>
       </w:r>
     </w:p>
     <w:p>
@@ -126,19 +109,12 @@
     </w:p>
     <w:p/>
     <w:p>
-      <w:proofErr w:type="spellStart"/>
       <w:r>
         <w:t>Structura</w:t>
       </w:r>
-      <w:proofErr w:type="spellEnd"/>
-      <w:r>
-        <w:t xml:space="preserve"> </w:t>
-      </w:r>
-      <w:proofErr w:type="spellStart"/>
-      <w:r>
-        <w:t>cursului</w:t>
-      </w:r>
-      <w:proofErr w:type="spellEnd"/>
+      <w:r>
+        <w:t xml:space="preserve"> cursului</w:t>
+      </w:r>
       <w:r>
         <w:t>:</w:t>
       </w:r>
@@ -151,13 +127,8 @@
           <w:numId w:val="1"/>
         </w:numPr>
       </w:pPr>
-      <w:proofErr w:type="spellStart"/>
-      <w:r>
-        <w:t>Pranz</w:t>
-      </w:r>
-      <w:proofErr w:type="spellEnd"/>
-      <w:r>
-        <w:t>: 12:30 – 13:30</w:t>
+      <w:r>
+        <w:t>Pranz: 12:30 – 13:30</w:t>
       </w:r>
     </w:p>
     <w:p>
@@ -178,7 +149,6 @@
       <w:r>
         <w:t xml:space="preserve">Conform </w:t>
       </w:r>
-      <w:proofErr w:type="spellStart"/>
       <w:r>
         <w:rPr>
           <w:b/>
@@ -186,41 +156,8 @@
         </w:rPr>
         <w:t>tiobe</w:t>
       </w:r>
-      <w:proofErr w:type="spellEnd"/>
-      <w:r>
-        <w:t xml:space="preserve"> index: </w:t>
-      </w:r>
-      <w:proofErr w:type="spellStart"/>
-      <w:r>
-        <w:t>este</w:t>
-      </w:r>
-      <w:proofErr w:type="spellEnd"/>
-      <w:r>
-        <w:t xml:space="preserve"> cel </w:t>
-      </w:r>
-      <w:proofErr w:type="spellStart"/>
-      <w:r>
-        <w:t>mai</w:t>
-      </w:r>
-      <w:proofErr w:type="spellEnd"/>
-      <w:r>
-        <w:t xml:space="preserve"> popular </w:t>
-      </w:r>
-      <w:proofErr w:type="spellStart"/>
-      <w:r>
-        <w:t>limbaj</w:t>
-      </w:r>
-      <w:proofErr w:type="spellEnd"/>
-      <w:r>
-        <w:t xml:space="preserve"> – de </w:t>
-      </w:r>
-      <w:proofErr w:type="spellStart"/>
-      <w:r>
-        <w:t>vreo</w:t>
-      </w:r>
-      <w:proofErr w:type="spellEnd"/>
-      <w:r>
-        <w:t xml:space="preserve"> 2 ani</w:t>
+      <w:r>
+        <w:t xml:space="preserve"> index: este cel mai popular limbaj – de vreo 2 ani</w:t>
       </w:r>
     </w:p>
     <w:p>
@@ -231,37 +168,8 @@
           <w:numId w:val="1"/>
         </w:numPr>
       </w:pPr>
-      <w:proofErr w:type="spellStart"/>
-      <w:r>
-        <w:t>Creste</w:t>
-      </w:r>
-      <w:proofErr w:type="spellEnd"/>
-      <w:r>
-        <w:t xml:space="preserve"> </w:t>
-      </w:r>
-      <w:proofErr w:type="spellStart"/>
-      <w:r>
-        <w:t>mult</w:t>
-      </w:r>
-      <w:proofErr w:type="spellEnd"/>
-      <w:r>
-        <w:t xml:space="preserve"> din 2017 pt ca </w:t>
-      </w:r>
-      <w:proofErr w:type="spellStart"/>
-      <w:r>
-        <w:t>creste</w:t>
-      </w:r>
-      <w:proofErr w:type="spellEnd"/>
-      <w:r>
-        <w:t xml:space="preserve"> in </w:t>
-      </w:r>
-      <w:proofErr w:type="spellStart"/>
-      <w:r>
-        <w:t>popularitate</w:t>
-      </w:r>
-      <w:proofErr w:type="spellEnd"/>
-      <w:r>
-        <w:t xml:space="preserve"> data science</w:t>
+      <w:r>
+        <w:t>Creste mult din 2017 pt ca creste in popularitate data science</w:t>
       </w:r>
     </w:p>
     <w:p>
@@ -273,23 +181,7 @@
         </w:numPr>
       </w:pPr>
       <w:r>
-        <w:t xml:space="preserve">Prin 2016 Google a </w:t>
-      </w:r>
-      <w:proofErr w:type="spellStart"/>
-      <w:r>
-        <w:t>facut</w:t>
-      </w:r>
-      <w:proofErr w:type="spellEnd"/>
-      <w:r>
-        <w:t xml:space="preserve"> open source </w:t>
-      </w:r>
-      <w:proofErr w:type="spellStart"/>
-      <w:r>
-        <w:t>modulul</w:t>
-      </w:r>
-      <w:proofErr w:type="spellEnd"/>
-      <w:r>
-        <w:t xml:space="preserve"> Tensor Flow</w:t>
+        <w:t>Prin 2016 Google a facut open source modulul Tensor Flow</w:t>
       </w:r>
     </w:p>
     <w:p>
@@ -301,92 +193,14 @@
         </w:numPr>
       </w:pPr>
       <w:r>
-        <w:t xml:space="preserve">Open AI a </w:t>
-      </w:r>
-      <w:proofErr w:type="spellStart"/>
-      <w:r>
-        <w:t>luat</w:t>
-      </w:r>
-      <w:proofErr w:type="spellEnd"/>
-      <w:r>
-        <w:t xml:space="preserve"> </w:t>
-      </w:r>
-      <w:proofErr w:type="spellStart"/>
-      <w:r>
-        <w:t>finantare</w:t>
-      </w:r>
-      <w:proofErr w:type="spellEnd"/>
-      <w:r>
-        <w:t xml:space="preserve"> de la </w:t>
-      </w:r>
-      <w:proofErr w:type="spellStart"/>
-      <w:r>
-        <w:t>investitori</w:t>
-      </w:r>
-      <w:proofErr w:type="spellEnd"/>
-      <w:r>
-        <w:t xml:space="preserve"> </w:t>
-      </w:r>
-      <w:proofErr w:type="spellStart"/>
-      <w:r>
-        <w:t>si</w:t>
-      </w:r>
-      <w:proofErr w:type="spellEnd"/>
-      <w:r>
-        <w:t xml:space="preserve"> au </w:t>
-      </w:r>
-      <w:proofErr w:type="spellStart"/>
-      <w:r>
-        <w:t>inceput</w:t>
-      </w:r>
-      <w:proofErr w:type="spellEnd"/>
-      <w:r>
-        <w:t xml:space="preserve"> </w:t>
-      </w:r>
-      <w:proofErr w:type="spellStart"/>
-      <w:r>
-        <w:t>sa</w:t>
-      </w:r>
-      <w:proofErr w:type="spellEnd"/>
-      <w:r>
-        <w:t xml:space="preserve"> </w:t>
-      </w:r>
-      <w:proofErr w:type="spellStart"/>
-      <w:r>
-        <w:t>antreneze</w:t>
-      </w:r>
-      <w:proofErr w:type="spellEnd"/>
-      <w:r>
-        <w:t xml:space="preserve"> </w:t>
-      </w:r>
-      <w:proofErr w:type="spellStart"/>
-      <w:r>
-        <w:t>modelul</w:t>
-      </w:r>
-      <w:proofErr w:type="spellEnd"/>
+        <w:t>Open AI a luat finantare de la investitori si au inceput sa antreneze modelul</w:t>
+      </w:r>
     </w:p>
     <w:p/>
     <w:p>
       <w:r>
-        <w:t xml:space="preserve">Python </w:t>
-      </w:r>
-      <w:proofErr w:type="spellStart"/>
-      <w:r>
-        <w:t>este</w:t>
-      </w:r>
-      <w:proofErr w:type="spellEnd"/>
-      <w:r>
-        <w:t xml:space="preserve"> un </w:t>
-      </w:r>
-      <w:proofErr w:type="spellStart"/>
-      <w:r>
-        <w:t>limbaj</w:t>
-      </w:r>
-      <w:proofErr w:type="spellEnd"/>
-      <w:r>
-        <w:t xml:space="preserve"> </w:t>
-      </w:r>
-      <w:proofErr w:type="spellStart"/>
+        <w:t xml:space="preserve">Python este un limbaj </w:t>
+      </w:r>
       <w:r>
         <w:rPr>
           <w:b/>
@@ -394,7 +208,6 @@
         </w:rPr>
         <w:t>interpretat</w:t>
       </w:r>
-      <w:proofErr w:type="spellEnd"/>
     </w:p>
     <w:p>
       <w:pPr>
@@ -404,43 +217,9 @@
           <w:numId w:val="1"/>
         </w:numPr>
       </w:pPr>
-      <w:proofErr w:type="spellStart"/>
-      <w:r>
-        <w:t>Codul</w:t>
-      </w:r>
-      <w:proofErr w:type="spellEnd"/>
-      <w:r>
-        <w:t xml:space="preserve"> </w:t>
-      </w:r>
-      <w:proofErr w:type="spellStart"/>
-      <w:r>
-        <w:t>este</w:t>
-      </w:r>
-      <w:proofErr w:type="spellEnd"/>
-      <w:r>
-        <w:t xml:space="preserve"> </w:t>
-      </w:r>
-      <w:proofErr w:type="spellStart"/>
-      <w:r>
-        <w:t>analizat</w:t>
-      </w:r>
-      <w:proofErr w:type="spellEnd"/>
-      <w:r>
-        <w:t xml:space="preserve"> </w:t>
-      </w:r>
-      <w:proofErr w:type="spellStart"/>
-      <w:r>
-        <w:t>linie</w:t>
-      </w:r>
-      <w:proofErr w:type="spellEnd"/>
-      <w:r>
-        <w:t xml:space="preserve"> cu </w:t>
-      </w:r>
-      <w:proofErr w:type="spellStart"/>
-      <w:r>
-        <w:t>lunie</w:t>
-      </w:r>
-      <w:proofErr w:type="spellEnd"/>
+      <w:r>
+        <w:t>Codul este analizat linie cu lunie</w:t>
+      </w:r>
     </w:p>
     <w:p>
       <w:pPr>
@@ -453,7 +232,6 @@
       <w:r>
         <w:t xml:space="preserve">As opposed to </w:t>
       </w:r>
-      <w:proofErr w:type="spellStart"/>
       <w:r>
         <w:rPr>
           <w:b/>
@@ -461,89 +239,8 @@
         </w:rPr>
         <w:t>compilat</w:t>
       </w:r>
-      <w:proofErr w:type="spellEnd"/>
-      <w:r>
-        <w:t xml:space="preserve"> (e.g. Java, C++ </w:t>
-      </w:r>
-      <w:proofErr w:type="spellStart"/>
-      <w:r>
-        <w:t>unde</w:t>
-      </w:r>
-      <w:proofErr w:type="spellEnd"/>
-      <w:r>
-        <w:t xml:space="preserve"> </w:t>
-      </w:r>
-      <w:proofErr w:type="spellStart"/>
-      <w:r>
-        <w:t>trebuie</w:t>
-      </w:r>
-      <w:proofErr w:type="spellEnd"/>
-      <w:r>
-        <w:t xml:space="preserve"> </w:t>
-      </w:r>
-      <w:proofErr w:type="spellStart"/>
-      <w:r>
-        <w:t>sa</w:t>
-      </w:r>
-      <w:proofErr w:type="spellEnd"/>
-      <w:r>
-        <w:t xml:space="preserve"> </w:t>
-      </w:r>
-      <w:proofErr w:type="spellStart"/>
-      <w:r>
-        <w:t>rulezi</w:t>
-      </w:r>
-      <w:proofErr w:type="spellEnd"/>
-      <w:r>
-        <w:t xml:space="preserve"> tot </w:t>
-      </w:r>
-      <w:proofErr w:type="spellStart"/>
-      <w:r>
-        <w:t>codul</w:t>
-      </w:r>
-      <w:proofErr w:type="spellEnd"/>
-      <w:r>
-        <w:t xml:space="preserve"> </w:t>
-      </w:r>
-      <w:proofErr w:type="spellStart"/>
-      <w:r>
-        <w:t>odata</w:t>
-      </w:r>
-      <w:proofErr w:type="spellEnd"/>
-      <w:r>
-        <w:t xml:space="preserve">, in Python </w:t>
-      </w:r>
-      <w:proofErr w:type="spellStart"/>
-      <w:r>
-        <w:t>poti</w:t>
-      </w:r>
-      <w:proofErr w:type="spellEnd"/>
-      <w:r>
-        <w:t xml:space="preserve"> </w:t>
-      </w:r>
-      <w:proofErr w:type="spellStart"/>
-      <w:r>
-        <w:t>rula</w:t>
-      </w:r>
-      <w:proofErr w:type="spellEnd"/>
-      <w:r>
-        <w:t xml:space="preserve"> </w:t>
-      </w:r>
-      <w:proofErr w:type="spellStart"/>
-      <w:r>
-        <w:t>linie</w:t>
-      </w:r>
-      <w:proofErr w:type="spellEnd"/>
-      <w:r>
-        <w:t xml:space="preserve"> cu </w:t>
-      </w:r>
-      <w:proofErr w:type="spellStart"/>
-      <w:r>
-        <w:t>linie</w:t>
-      </w:r>
-      <w:proofErr w:type="spellEnd"/>
-      <w:r>
-        <w:t>)</w:t>
+      <w:r>
+        <w:t xml:space="preserve"> (e.g. Java, C++ unde trebuie sa rulezi tot codul odata, in Python poti rula linie cu linie)</w:t>
       </w:r>
     </w:p>
     <w:p/>
@@ -573,15 +270,7 @@
         </w:numPr>
       </w:pPr>
       <w:r>
-        <w:t xml:space="preserve">V3.0 – 2006 </w:t>
-      </w:r>
-      <w:proofErr w:type="spellStart"/>
-      <w:r>
-        <w:t>nu</w:t>
-      </w:r>
-      <w:proofErr w:type="spellEnd"/>
-      <w:r>
-        <w:t xml:space="preserve"> era backwards compatible</w:t>
+        <w:t>V3.0 – 2006 nu era backwards compatible</w:t>
       </w:r>
     </w:p>
     <w:p>
@@ -592,27 +281,9 @@
           <w:numId w:val="1"/>
         </w:numPr>
       </w:pPr>
-      <w:proofErr w:type="spellStart"/>
-      <w:r>
-        <w:t>Codul</w:t>
-      </w:r>
-      <w:proofErr w:type="spellEnd"/>
-      <w:r>
-        <w:t xml:space="preserve"> </w:t>
-      </w:r>
-      <w:proofErr w:type="spellStart"/>
-      <w:r>
-        <w:t>trebuie</w:t>
-      </w:r>
-      <w:proofErr w:type="spellEnd"/>
-      <w:r>
-        <w:t xml:space="preserve"> </w:t>
-      </w:r>
-      <w:proofErr w:type="spellStart"/>
-      <w:r>
-        <w:t>rescris</w:t>
-      </w:r>
-      <w:proofErr w:type="spellEnd"/>
+      <w:r>
+        <w:t>Codul trebuie rescris</w:t>
+      </w:r>
     </w:p>
     <w:p>
       <w:pPr>
@@ -662,15 +333,7 @@
         <w:t>V2.</w:t>
       </w:r>
       <w:r>
-        <w:t>x – DEPRECATED (</w:t>
-      </w:r>
-      <w:proofErr w:type="spellStart"/>
-      <w:r>
-        <w:t>invechit</w:t>
-      </w:r>
-      <w:proofErr w:type="spellEnd"/>
-      <w:r>
-        <w:t>)</w:t>
+        <w:t>x – DEPRECATED (invechit)</w:t>
       </w:r>
     </w:p>
     <w:p/>
@@ -688,119 +351,45 @@
           <w:b/>
           <w:bCs/>
         </w:rPr>
-        <w:t xml:space="preserve">Facem </w:t>
-      </w:r>
-      <w:proofErr w:type="spellStart"/>
-      <w:r>
+        <w:t>Facem niste exercitii: Python Institute (pythoninstitute.org)</w:t>
+      </w:r>
+      <w:r>
+        <w:t xml:space="preserve"> – cea mai importanta certificare pt Python</w:t>
+      </w:r>
+    </w:p>
+    <w:p/>
+    <w:p>
+      <w:pPr>
         <w:rPr>
           <w:b/>
           <w:bCs/>
         </w:rPr>
-        <w:t>niste</w:t>
-      </w:r>
-      <w:proofErr w:type="spellEnd"/>
-      <w:r>
+      </w:pPr>
+    </w:p>
+    <w:p>
+      <w:pPr>
         <w:rPr>
           <w:b/>
           <w:bCs/>
         </w:rPr>
-        <w:t xml:space="preserve"> </w:t>
-      </w:r>
-      <w:proofErr w:type="spellStart"/>
+      </w:pPr>
       <w:r>
         <w:rPr>
           <w:b/>
           <w:bCs/>
         </w:rPr>
-        <w:t>exercitii</w:t>
-      </w:r>
-      <w:proofErr w:type="spellEnd"/>
+        <w:t>VSC</w:t>
+      </w:r>
+      <w:r>
+        <w:t xml:space="preserve"> are extensie pt </w:t>
+      </w:r>
       <w:r>
         <w:rPr>
           <w:b/>
           <w:bCs/>
         </w:rPr>
-        <w:t>: Python Institute (pythoninstitute.org)</w:t>
-      </w:r>
-      <w:r>
-        <w:t xml:space="preserve"> – </w:t>
-      </w:r>
-      <w:proofErr w:type="spellStart"/>
-      <w:r>
-        <w:t>cea</w:t>
-      </w:r>
-      <w:proofErr w:type="spellEnd"/>
-      <w:r>
-        <w:t xml:space="preserve"> </w:t>
-      </w:r>
-      <w:proofErr w:type="spellStart"/>
-      <w:r>
-        <w:t>mai</w:t>
-      </w:r>
-      <w:proofErr w:type="spellEnd"/>
-      <w:r>
-        <w:t xml:space="preserve"> </w:t>
-      </w:r>
-      <w:proofErr w:type="spellStart"/>
-      <w:r>
-        <w:t>importanta</w:t>
-      </w:r>
-      <w:proofErr w:type="spellEnd"/>
-      <w:r>
-        <w:t xml:space="preserve"> </w:t>
-      </w:r>
-      <w:proofErr w:type="spellStart"/>
-      <w:r>
-        <w:t>certificare</w:t>
-      </w:r>
-      <w:proofErr w:type="spellEnd"/>
-      <w:r>
-        <w:t xml:space="preserve"> pt Python</w:t>
-      </w:r>
-    </w:p>
-    <w:p/>
-    <w:p>
-      <w:pPr>
-        <w:rPr>
-          <w:b/>
-          <w:bCs/>
-        </w:rPr>
-      </w:pPr>
-    </w:p>
-    <w:p>
-      <w:pPr>
-        <w:rPr>
-          <w:b/>
-          <w:bCs/>
-        </w:rPr>
-      </w:pPr>
-      <w:r>
-        <w:rPr>
-          <w:b/>
-          <w:bCs/>
-        </w:rPr>
-        <w:t>VSC</w:t>
-      </w:r>
-      <w:r>
-        <w:t xml:space="preserve"> are </w:t>
-      </w:r>
-      <w:proofErr w:type="spellStart"/>
-      <w:r>
-        <w:t>extensie</w:t>
-      </w:r>
-      <w:proofErr w:type="spellEnd"/>
-      <w:r>
-        <w:t xml:space="preserve"> pt </w:t>
-      </w:r>
-      <w:proofErr w:type="spellStart"/>
-      <w:r>
-        <w:rPr>
-          <w:b/>
-          <w:bCs/>
-        </w:rPr>
         <w:t>Jupyter</w:t>
       </w:r>
-      <w:proofErr w:type="spellEnd"/>
     </w:p>
     <w:p>
       <w:r>
@@ -845,38 +434,8 @@
       </w:r>
     </w:p>
     <w:p>
-      <w:proofErr w:type="spellStart"/>
-      <w:r>
-        <w:t>Apoi</w:t>
-      </w:r>
-      <w:proofErr w:type="spellEnd"/>
-      <w:r>
-        <w:t xml:space="preserve"> </w:t>
-      </w:r>
-      <w:proofErr w:type="spellStart"/>
-      <w:r>
-        <w:t>putem</w:t>
-      </w:r>
-      <w:proofErr w:type="spellEnd"/>
-      <w:r>
-        <w:t xml:space="preserve"> </w:t>
-      </w:r>
-      <w:proofErr w:type="spellStart"/>
-      <w:r>
-        <w:t>crea</w:t>
-      </w:r>
-      <w:proofErr w:type="spellEnd"/>
-      <w:r>
-        <w:t xml:space="preserve"> </w:t>
-      </w:r>
-      <w:proofErr w:type="spellStart"/>
-      <w:proofErr w:type="gramStart"/>
-      <w:r>
-        <w:t>fisiere</w:t>
-      </w:r>
-      <w:proofErr w:type="spellEnd"/>
-      <w:r>
-        <w:t xml:space="preserve"> </w:t>
+      <w:r>
+        <w:t xml:space="preserve">Apoi putem crea fisiere </w:t>
       </w:r>
       <w:r>
         <w:rPr>
@@ -884,45 +443,10 @@
           <w:bCs/>
           <w:color w:val="FF0000"/>
         </w:rPr>
-        <w:t>.</w:t>
-      </w:r>
-      <w:proofErr w:type="spellStart"/>
-      <w:r>
-        <w:rPr>
-          <w:b/>
-          <w:bCs/>
-          <w:color w:val="FF0000"/>
-        </w:rPr>
-        <w:t>ipynb</w:t>
-      </w:r>
-      <w:proofErr w:type="spellEnd"/>
-      <w:proofErr w:type="gramEnd"/>
-      <w:r>
-        <w:t xml:space="preserve"> =&gt; se </w:t>
-      </w:r>
-      <w:proofErr w:type="spellStart"/>
-      <w:r>
-        <w:t>poate</w:t>
-      </w:r>
-      <w:proofErr w:type="spellEnd"/>
-      <w:r>
-        <w:t xml:space="preserve"> </w:t>
-      </w:r>
-      <w:proofErr w:type="spellStart"/>
-      <w:r>
-        <w:t>rula</w:t>
-      </w:r>
-      <w:proofErr w:type="spellEnd"/>
-      <w:r>
-        <w:t xml:space="preserve"> ca in </w:t>
-      </w:r>
-      <w:proofErr w:type="spellStart"/>
-      <w:r>
-        <w:t>Jupyter</w:t>
-      </w:r>
-      <w:proofErr w:type="spellEnd"/>
-      <w:r>
-        <w:t>:</w:t>
+        <w:t>.ipynb</w:t>
+      </w:r>
+      <w:r>
+        <w:t xml:space="preserve"> =&gt; se poate rula ca in Jupyter:</w:t>
       </w:r>
     </w:p>
     <w:p>
@@ -969,72 +493,18 @@
     </w:p>
     <w:p/>
     <w:p>
-      <w:proofErr w:type="spellStart"/>
-      <w:r>
-        <w:t>Putem</w:t>
-      </w:r>
-      <w:proofErr w:type="spellEnd"/>
-      <w:r>
-        <w:t xml:space="preserve"> </w:t>
-      </w:r>
-      <w:proofErr w:type="spellStart"/>
-      <w:r>
-        <w:t>apoi</w:t>
-      </w:r>
-      <w:proofErr w:type="spellEnd"/>
-      <w:r>
-        <w:t xml:space="preserve"> </w:t>
-      </w:r>
-      <w:proofErr w:type="spellStart"/>
-      <w:r>
-        <w:t>converti</w:t>
-      </w:r>
-      <w:proofErr w:type="spellEnd"/>
-      <w:r>
-        <w:t xml:space="preserve"> </w:t>
-      </w:r>
-      <w:proofErr w:type="spellStart"/>
-      <w:r>
-        <w:t>fisierul</w:t>
-      </w:r>
-      <w:proofErr w:type="spellEnd"/>
-      <w:r>
-        <w:t xml:space="preserve"> </w:t>
-      </w:r>
-      <w:proofErr w:type="spellStart"/>
-      <w:r>
-        <w:t>usor</w:t>
-      </w:r>
-      <w:proofErr w:type="spellEnd"/>
-      <w:r>
-        <w:t xml:space="preserve"> in </w:t>
+      <w:r>
+        <w:t xml:space="preserve">Putem apoi converti fisierul usor in </w:t>
       </w:r>
       <w:r>
         <w:rPr>
           <w:b/>
           <w:bCs/>
         </w:rPr>
-        <w:t>.</w:t>
-      </w:r>
-      <w:proofErr w:type="spellStart"/>
-      <w:r>
-        <w:rPr>
-          <w:b/>
-          <w:bCs/>
-        </w:rPr>
-        <w:t>py</w:t>
-      </w:r>
-      <w:proofErr w:type="spellEnd"/>
-      <w:r>
-        <w:t xml:space="preserve"> </w:t>
-      </w:r>
-      <w:proofErr w:type="spellStart"/>
-      <w:r>
-        <w:t>prin</w:t>
-      </w:r>
-      <w:proofErr w:type="spellEnd"/>
-      <w:r>
-        <w:t>: … -&gt; Export -&gt; Python Script</w:t>
+        <w:t>.py</w:t>
+      </w:r>
+      <w:r>
+        <w:t xml:space="preserve"> prin: … -&gt; Export -&gt; Python Script</w:t>
       </w:r>
     </w:p>
     <w:p>
@@ -1199,53 +669,8 @@
         </w:numPr>
       </w:pPr>
       <w:r>
-        <w:t xml:space="preserve">Pune </w:t>
-      </w:r>
-      <w:proofErr w:type="spellStart"/>
-      <w:r>
-        <w:t>acele</w:t>
-      </w:r>
-      <w:proofErr w:type="spellEnd"/>
-      <w:r>
-        <w:t xml:space="preserve"> </w:t>
-      </w:r>
-      <w:proofErr w:type="spellStart"/>
-      <w:r>
-        <w:t>comentarii</w:t>
-      </w:r>
-      <w:proofErr w:type="spellEnd"/>
-      <w:r>
-        <w:t xml:space="preserve"> (# %%) </w:t>
-      </w:r>
-      <w:proofErr w:type="spellStart"/>
-      <w:r>
-        <w:t>unde</w:t>
-      </w:r>
-      <w:proofErr w:type="spellEnd"/>
-      <w:r>
-        <w:t xml:space="preserve"> </w:t>
-      </w:r>
-      <w:proofErr w:type="spellStart"/>
-      <w:r>
-        <w:t>erau</w:t>
-      </w:r>
-      <w:proofErr w:type="spellEnd"/>
-      <w:r>
-        <w:t xml:space="preserve"> </w:t>
-      </w:r>
-      <w:proofErr w:type="spellStart"/>
-      <w:r>
-        <w:t>delimitari</w:t>
-      </w:r>
-      <w:proofErr w:type="spellEnd"/>
-      <w:r>
-        <w:t xml:space="preserve"> de </w:t>
-      </w:r>
-      <w:proofErr w:type="spellStart"/>
-      <w:r>
-        <w:t>celule</w:t>
-      </w:r>
-      <w:proofErr w:type="spellEnd"/>
+        <w:t>Pune acele comentarii (# %%) unde erau delimitari de celule</w:t>
+      </w:r>
     </w:p>
     <w:p/>
     <w:p/>
@@ -1263,21 +688,8 @@
         </w:numPr>
       </w:pPr>
       <w:r>
-        <w:t xml:space="preserve">Output = </w:t>
-      </w:r>
-      <w:proofErr w:type="spellStart"/>
-      <w:r>
-        <w:t>doar</w:t>
-      </w:r>
-      <w:proofErr w:type="spellEnd"/>
-      <w:r>
-        <w:t xml:space="preserve"> </w:t>
-      </w:r>
-      <w:proofErr w:type="spellStart"/>
-      <w:r>
-        <w:t>rezultatul</w:t>
-      </w:r>
-      <w:proofErr w:type="spellEnd"/>
+        <w:t>Output = doar rezultatul</w:t>
+      </w:r>
     </w:p>
     <w:p>
       <w:pPr>
@@ -1288,45 +700,8 @@
         </w:numPr>
       </w:pPr>
       <w:r>
-        <w:t xml:space="preserve">Terminal -&gt; include </w:t>
-      </w:r>
-      <w:proofErr w:type="spellStart"/>
-      <w:r>
-        <w:t>si</w:t>
-      </w:r>
-      <w:proofErr w:type="spellEnd"/>
-      <w:r>
-        <w:t xml:space="preserve"> </w:t>
-      </w:r>
-      <w:proofErr w:type="spellStart"/>
-      <w:r>
-        <w:t>locatia</w:t>
-      </w:r>
-      <w:proofErr w:type="spellEnd"/>
-      <w:r>
-        <w:t xml:space="preserve"> de </w:t>
-      </w:r>
-      <w:proofErr w:type="spellStart"/>
-      <w:r>
-        <w:t>unde</w:t>
-      </w:r>
-      <w:proofErr w:type="spellEnd"/>
-      <w:r>
-        <w:t xml:space="preserve"> s-a </w:t>
-      </w:r>
-      <w:proofErr w:type="spellStart"/>
-      <w:r>
-        <w:t>rulat</w:t>
-      </w:r>
-      <w:proofErr w:type="spellEnd"/>
-      <w:r>
-        <w:t xml:space="preserve"> </w:t>
-      </w:r>
-      <w:proofErr w:type="spellStart"/>
-      <w:r>
-        <w:t>fisierul</w:t>
-      </w:r>
-      <w:proofErr w:type="spellEnd"/>
+        <w:t>Terminal -&gt; include si locatia de unde s-a rulat fisierul</w:t>
+      </w:r>
     </w:p>
     <w:p>
       <w:r>
@@ -1377,34 +752,10 @@
           <w:b/>
           <w:bCs/>
         </w:rPr>
-        <w:t xml:space="preserve">4 </w:t>
-      </w:r>
-      <w:proofErr w:type="spellStart"/>
-      <w:r>
-        <w:rPr>
-          <w:b/>
-          <w:bCs/>
-        </w:rPr>
-        <w:t>tipuri</w:t>
-      </w:r>
-      <w:proofErr w:type="spellEnd"/>
-      <w:r>
-        <w:rPr>
-          <w:b/>
-          <w:bCs/>
-        </w:rPr>
-        <w:t xml:space="preserve"> </w:t>
-      </w:r>
-      <w:r>
-        <w:t xml:space="preserve">de date de </w:t>
-      </w:r>
-      <w:proofErr w:type="spellStart"/>
-      <w:r>
-        <w:t>baza</w:t>
-      </w:r>
-      <w:proofErr w:type="spellEnd"/>
-      <w:r>
-        <w:t>:</w:t>
+        <w:t xml:space="preserve">4 tipuri </w:t>
+      </w:r>
+      <w:r>
+        <w:t>de date de baza:</w:t>
       </w:r>
     </w:p>
     <w:p>
@@ -1465,92 +816,13 @@
         <w:t>Pypi.org</w:t>
       </w:r>
       <w:r>
-        <w:t xml:space="preserve"> = o </w:t>
-      </w:r>
-      <w:proofErr w:type="spellStart"/>
-      <w:r>
-        <w:t>pagina</w:t>
-      </w:r>
-      <w:proofErr w:type="spellEnd"/>
-      <w:r>
-        <w:t xml:space="preserve"> </w:t>
-      </w:r>
-      <w:proofErr w:type="spellStart"/>
-      <w:r>
-        <w:t>unde</w:t>
-      </w:r>
-      <w:proofErr w:type="spellEnd"/>
-      <w:r>
-        <w:t xml:space="preserve"> sunt </w:t>
-      </w:r>
-      <w:proofErr w:type="spellStart"/>
-      <w:r>
-        <w:t>documentate</w:t>
-      </w:r>
-      <w:proofErr w:type="spellEnd"/>
-      <w:r>
-        <w:t xml:space="preserve"> </w:t>
-      </w:r>
-      <w:proofErr w:type="spellStart"/>
-      <w:r>
-        <w:t>toate</w:t>
-      </w:r>
-      <w:proofErr w:type="spellEnd"/>
-      <w:r>
-        <w:t xml:space="preserve"> </w:t>
-      </w:r>
-      <w:proofErr w:type="spellStart"/>
-      <w:r>
-        <w:t>packetele</w:t>
-      </w:r>
-      <w:proofErr w:type="spellEnd"/>
-      <w:r>
-        <w:t xml:space="preserve"> </w:t>
-      </w:r>
-      <w:proofErr w:type="spellStart"/>
-      <w:r>
-        <w:t>disponibile</w:t>
-      </w:r>
-      <w:proofErr w:type="spellEnd"/>
-      <w:r>
-        <w:t xml:space="preserve"> in Python</w:t>
-      </w:r>
-    </w:p>
-    <w:p>
-      <w:proofErr w:type="spellStart"/>
-      <w:r>
-        <w:t>Extensie</w:t>
-      </w:r>
-      <w:proofErr w:type="spellEnd"/>
-      <w:r>
-        <w:t xml:space="preserve"> pt </w:t>
-      </w:r>
-      <w:proofErr w:type="spellStart"/>
-      <w:r>
-        <w:t>connversie</w:t>
-      </w:r>
-      <w:proofErr w:type="spellEnd"/>
-      <w:r>
-        <w:t xml:space="preserve"> .</w:t>
-      </w:r>
-      <w:proofErr w:type="spellStart"/>
-      <w:r>
-        <w:t>py</w:t>
-      </w:r>
-      <w:proofErr w:type="spellEnd"/>
-      <w:r>
-        <w:t xml:space="preserve"> -</w:t>
-      </w:r>
-      <w:proofErr w:type="gramStart"/>
-      <w:r>
-        <w:t>&gt; .</w:t>
-      </w:r>
-      <w:proofErr w:type="spellStart"/>
-      <w:r>
-        <w:t>ipynb</w:t>
-      </w:r>
-      <w:proofErr w:type="spellEnd"/>
-      <w:proofErr w:type="gramEnd"/>
+        <w:t xml:space="preserve"> = o pagina unde sunt documentate toate packetele disponibile in Python</w:t>
+      </w:r>
+    </w:p>
+    <w:p>
+      <w:r>
+        <w:t>Extensie pt connversie .py -&gt; .ipynb</w:t>
+      </w:r>
     </w:p>
     <w:p>
       <w:r>
@@ -1596,18 +868,8 @@
     </w:p>
     <w:p>
       <w:r>
-        <w:t xml:space="preserve">Go to file -&gt; CTRL+SHIFT+P -&gt; save </w:t>
-      </w:r>
-      <w:proofErr w:type="gramStart"/>
-      <w:r>
-        <w:t>to .</w:t>
-      </w:r>
-      <w:proofErr w:type="spellStart"/>
-      <w:r>
-        <w:t>ijynb</w:t>
-      </w:r>
-      <w:proofErr w:type="spellEnd"/>
-      <w:proofErr w:type="gramEnd"/>
+        <w:t>Go to file -&gt; CTRL+SHIFT+P -&gt; save to .ijynb</w:t>
+      </w:r>
     </w:p>
     <w:p>
       <w:r>
@@ -1693,21 +955,12 @@
           <w:bCs/>
         </w:rPr>
       </w:pPr>
-      <w:proofErr w:type="spellStart"/>
       <w:r>
         <w:rPr>
           <w:b/>
           <w:bCs/>
         </w:rPr>
-        <w:t>Ziua</w:t>
-      </w:r>
-      <w:proofErr w:type="spellEnd"/>
-      <w:r>
-        <w:rPr>
-          <w:b/>
-          <w:bCs/>
-        </w:rPr>
-        <w:t xml:space="preserve"> 2:</w:t>
+        <w:t>Ziua 2:</w:t>
       </w:r>
     </w:p>
     <w:p>
@@ -1796,37 +1049,12 @@
     </w:p>
     <w:p/>
     <w:p>
-      <w:proofErr w:type="spellStart"/>
       <w:r>
         <w:rPr>
           <w:b/>
           <w:bCs/>
         </w:rPr>
-        <w:t>Coloreaza</w:t>
-      </w:r>
-      <w:proofErr w:type="spellEnd"/>
-      <w:r>
-        <w:rPr>
-          <w:b/>
-          <w:bCs/>
-        </w:rPr>
-        <w:t xml:space="preserve"> </w:t>
-      </w:r>
-      <w:proofErr w:type="spellStart"/>
-      <w:r>
-        <w:rPr>
-          <w:b/>
-          <w:bCs/>
-        </w:rPr>
-        <w:t>frumos</w:t>
-      </w:r>
-      <w:proofErr w:type="spellEnd"/>
-      <w:r>
-        <w:rPr>
-          <w:b/>
-          <w:bCs/>
-        </w:rPr>
-        <w:t xml:space="preserve"> CSV</w:t>
+        <w:t>Coloreaza frumos CSV</w:t>
       </w:r>
       <w:r>
         <w:t>:</w:t>
@@ -1883,21 +1111,12 @@
           <w:bCs/>
         </w:rPr>
       </w:pPr>
-      <w:proofErr w:type="spellStart"/>
       <w:r>
         <w:rPr>
           <w:b/>
           <w:bCs/>
         </w:rPr>
-        <w:t>Ziua</w:t>
-      </w:r>
-      <w:proofErr w:type="spellEnd"/>
-      <w:r>
-        <w:rPr>
-          <w:b/>
-          <w:bCs/>
-        </w:rPr>
-        <w:t xml:space="preserve"> 3:</w:t>
+        <w:t>Ziua 3:</w:t>
       </w:r>
     </w:p>
     <w:p>
@@ -1907,15 +1126,7 @@
     </w:p>
     <w:p>
       <w:r>
-        <w:t xml:space="preserve">XML = </w:t>
-      </w:r>
-      <w:proofErr w:type="spellStart"/>
-      <w:r>
-        <w:t>sXtendable</w:t>
-      </w:r>
-      <w:proofErr w:type="spellEnd"/>
-      <w:r>
-        <w:t xml:space="preserve"> Markup Language</w:t>
+        <w:t>XML = sXtendable Markup Language</w:t>
       </w:r>
     </w:p>
     <w:p>
@@ -1932,6 +1143,20 @@
     <w:p>
       <w:r>
         <w:t>Server -&gt; (HTML, CSS, JavaScript) -&gt; Client</w:t>
+      </w:r>
+    </w:p>
+    <w:p/>
+    <w:p>
+      <w:hyperlink r:id="rId18" w:history="1">
+        <w:r>
+          <w:rPr>
+            <w:rStyle w:val="Hyperlink"/>
+          </w:rPr>
+          <w:t>http://127.0.0.1/</w:t>
+        </w:r>
+      </w:hyperlink>
+      <w:r>
+        <w:t xml:space="preserve"> = local host</w:t>
       </w:r>
     </w:p>
     <w:p/>

</xml_diff>

<commit_message>
Ziua4 - initial commit
</commit_message>
<xml_diff>
--- a/Notes.docx
+++ b/Notes.docx
@@ -41,12 +41,21 @@
     </w:p>
     <w:p/>
     <w:p>
-      <w:r>
-        <w:rPr>
-          <w:b/>
-          <w:bCs/>
-        </w:rPr>
-        <w:t>Github-ul meu</w:t>
+      <w:proofErr w:type="spellStart"/>
+      <w:r>
+        <w:rPr>
+          <w:b/>
+          <w:bCs/>
+        </w:rPr>
+        <w:t>Github-ul</w:t>
+      </w:r>
+      <w:proofErr w:type="spellEnd"/>
+      <w:r>
+        <w:rPr>
+          <w:b/>
+          <w:bCs/>
+        </w:rPr>
+        <w:t xml:space="preserve"> meu</w:t>
       </w:r>
       <w:r>
         <w:t xml:space="preserve">: </w:t>
@@ -80,7 +89,15 @@
     </w:p>
     <w:p>
       <w:r>
-        <w:t>Silviu Ojog:</w:t>
+        <w:t xml:space="preserve">Silviu </w:t>
+      </w:r>
+      <w:proofErr w:type="spellStart"/>
+      <w:r>
+        <w:t>Ojog</w:t>
+      </w:r>
+      <w:proofErr w:type="spellEnd"/>
+      <w:r>
+        <w:t>:</w:t>
       </w:r>
     </w:p>
     <w:p>
@@ -109,12 +126,19 @@
     </w:p>
     <w:p/>
     <w:p>
+      <w:proofErr w:type="spellStart"/>
       <w:r>
         <w:t>Structura</w:t>
       </w:r>
-      <w:r>
-        <w:t xml:space="preserve"> cursului</w:t>
-      </w:r>
+      <w:proofErr w:type="spellEnd"/>
+      <w:r>
+        <w:t xml:space="preserve"> </w:t>
+      </w:r>
+      <w:proofErr w:type="spellStart"/>
+      <w:r>
+        <w:t>cursului</w:t>
+      </w:r>
+      <w:proofErr w:type="spellEnd"/>
       <w:r>
         <w:t>:</w:t>
       </w:r>
@@ -127,8 +151,13 @@
           <w:numId w:val="1"/>
         </w:numPr>
       </w:pPr>
-      <w:r>
-        <w:t>Pranz: 12:30 – 13:30</w:t>
+      <w:proofErr w:type="spellStart"/>
+      <w:r>
+        <w:t>Pranz</w:t>
+      </w:r>
+      <w:proofErr w:type="spellEnd"/>
+      <w:r>
+        <w:t>: 12:30 – 13:30</w:t>
       </w:r>
     </w:p>
     <w:p>
@@ -149,6 +178,7 @@
       <w:r>
         <w:t xml:space="preserve">Conform </w:t>
       </w:r>
+      <w:proofErr w:type="spellStart"/>
       <w:r>
         <w:rPr>
           <w:b/>
@@ -156,8 +186,41 @@
         </w:rPr>
         <w:t>tiobe</w:t>
       </w:r>
-      <w:r>
-        <w:t xml:space="preserve"> index: este cel mai popular limbaj – de vreo 2 ani</w:t>
+      <w:proofErr w:type="spellEnd"/>
+      <w:r>
+        <w:t xml:space="preserve"> index: </w:t>
+      </w:r>
+      <w:proofErr w:type="spellStart"/>
+      <w:r>
+        <w:t>este</w:t>
+      </w:r>
+      <w:proofErr w:type="spellEnd"/>
+      <w:r>
+        <w:t xml:space="preserve"> cel </w:t>
+      </w:r>
+      <w:proofErr w:type="spellStart"/>
+      <w:r>
+        <w:t>mai</w:t>
+      </w:r>
+      <w:proofErr w:type="spellEnd"/>
+      <w:r>
+        <w:t xml:space="preserve"> popular </w:t>
+      </w:r>
+      <w:proofErr w:type="spellStart"/>
+      <w:r>
+        <w:t>limbaj</w:t>
+      </w:r>
+      <w:proofErr w:type="spellEnd"/>
+      <w:r>
+        <w:t xml:space="preserve"> – de </w:t>
+      </w:r>
+      <w:proofErr w:type="spellStart"/>
+      <w:r>
+        <w:t>vreo</w:t>
+      </w:r>
+      <w:proofErr w:type="spellEnd"/>
+      <w:r>
+        <w:t xml:space="preserve"> 2 ani</w:t>
       </w:r>
     </w:p>
     <w:p>
@@ -168,8 +231,37 @@
           <w:numId w:val="1"/>
         </w:numPr>
       </w:pPr>
-      <w:r>
-        <w:t>Creste mult din 2017 pt ca creste in popularitate data science</w:t>
+      <w:proofErr w:type="spellStart"/>
+      <w:r>
+        <w:t>Creste</w:t>
+      </w:r>
+      <w:proofErr w:type="spellEnd"/>
+      <w:r>
+        <w:t xml:space="preserve"> </w:t>
+      </w:r>
+      <w:proofErr w:type="spellStart"/>
+      <w:r>
+        <w:t>mult</w:t>
+      </w:r>
+      <w:proofErr w:type="spellEnd"/>
+      <w:r>
+        <w:t xml:space="preserve"> din 2017 pt ca </w:t>
+      </w:r>
+      <w:proofErr w:type="spellStart"/>
+      <w:r>
+        <w:t>creste</w:t>
+      </w:r>
+      <w:proofErr w:type="spellEnd"/>
+      <w:r>
+        <w:t xml:space="preserve"> in </w:t>
+      </w:r>
+      <w:proofErr w:type="spellStart"/>
+      <w:r>
+        <w:t>popularitate</w:t>
+      </w:r>
+      <w:proofErr w:type="spellEnd"/>
+      <w:r>
+        <w:t xml:space="preserve"> data science</w:t>
       </w:r>
     </w:p>
     <w:p>
@@ -181,7 +273,23 @@
         </w:numPr>
       </w:pPr>
       <w:r>
-        <w:t>Prin 2016 Google a facut open source modulul Tensor Flow</w:t>
+        <w:t xml:space="preserve">Prin 2016 Google a </w:t>
+      </w:r>
+      <w:proofErr w:type="spellStart"/>
+      <w:r>
+        <w:t>facut</w:t>
+      </w:r>
+      <w:proofErr w:type="spellEnd"/>
+      <w:r>
+        <w:t xml:space="preserve"> open source </w:t>
+      </w:r>
+      <w:proofErr w:type="spellStart"/>
+      <w:r>
+        <w:t>modulul</w:t>
+      </w:r>
+      <w:proofErr w:type="spellEnd"/>
+      <w:r>
+        <w:t xml:space="preserve"> Tensor Flow</w:t>
       </w:r>
     </w:p>
     <w:p>
@@ -193,14 +301,92 @@
         </w:numPr>
       </w:pPr>
       <w:r>
-        <w:t>Open AI a luat finantare de la investitori si au inceput sa antreneze modelul</w:t>
-      </w:r>
+        <w:t xml:space="preserve">Open AI a </w:t>
+      </w:r>
+      <w:proofErr w:type="spellStart"/>
+      <w:r>
+        <w:t>luat</w:t>
+      </w:r>
+      <w:proofErr w:type="spellEnd"/>
+      <w:r>
+        <w:t xml:space="preserve"> </w:t>
+      </w:r>
+      <w:proofErr w:type="spellStart"/>
+      <w:r>
+        <w:t>finantare</w:t>
+      </w:r>
+      <w:proofErr w:type="spellEnd"/>
+      <w:r>
+        <w:t xml:space="preserve"> de la </w:t>
+      </w:r>
+      <w:proofErr w:type="spellStart"/>
+      <w:r>
+        <w:t>investitori</w:t>
+      </w:r>
+      <w:proofErr w:type="spellEnd"/>
+      <w:r>
+        <w:t xml:space="preserve"> </w:t>
+      </w:r>
+      <w:proofErr w:type="spellStart"/>
+      <w:r>
+        <w:t>si</w:t>
+      </w:r>
+      <w:proofErr w:type="spellEnd"/>
+      <w:r>
+        <w:t xml:space="preserve"> au </w:t>
+      </w:r>
+      <w:proofErr w:type="spellStart"/>
+      <w:r>
+        <w:t>inceput</w:t>
+      </w:r>
+      <w:proofErr w:type="spellEnd"/>
+      <w:r>
+        <w:t xml:space="preserve"> </w:t>
+      </w:r>
+      <w:proofErr w:type="spellStart"/>
+      <w:r>
+        <w:t>sa</w:t>
+      </w:r>
+      <w:proofErr w:type="spellEnd"/>
+      <w:r>
+        <w:t xml:space="preserve"> </w:t>
+      </w:r>
+      <w:proofErr w:type="spellStart"/>
+      <w:r>
+        <w:t>antreneze</w:t>
+      </w:r>
+      <w:proofErr w:type="spellEnd"/>
+      <w:r>
+        <w:t xml:space="preserve"> </w:t>
+      </w:r>
+      <w:proofErr w:type="spellStart"/>
+      <w:r>
+        <w:t>modelul</w:t>
+      </w:r>
+      <w:proofErr w:type="spellEnd"/>
     </w:p>
     <w:p/>
     <w:p>
       <w:r>
-        <w:t xml:space="preserve">Python este un limbaj </w:t>
-      </w:r>
+        <w:t xml:space="preserve">Python </w:t>
+      </w:r>
+      <w:proofErr w:type="spellStart"/>
+      <w:r>
+        <w:t>este</w:t>
+      </w:r>
+      <w:proofErr w:type="spellEnd"/>
+      <w:r>
+        <w:t xml:space="preserve"> un </w:t>
+      </w:r>
+      <w:proofErr w:type="spellStart"/>
+      <w:r>
+        <w:t>limbaj</w:t>
+      </w:r>
+      <w:proofErr w:type="spellEnd"/>
+      <w:r>
+        <w:t xml:space="preserve"> </w:t>
+      </w:r>
+      <w:proofErr w:type="spellStart"/>
       <w:r>
         <w:rPr>
           <w:b/>
@@ -208,6 +394,7 @@
         </w:rPr>
         <w:t>interpretat</w:t>
       </w:r>
+      <w:proofErr w:type="spellEnd"/>
     </w:p>
     <w:p>
       <w:pPr>
@@ -217,9 +404,43 @@
           <w:numId w:val="1"/>
         </w:numPr>
       </w:pPr>
-      <w:r>
-        <w:t>Codul este analizat linie cu lunie</w:t>
-      </w:r>
+      <w:proofErr w:type="spellStart"/>
+      <w:r>
+        <w:t>Codul</w:t>
+      </w:r>
+      <w:proofErr w:type="spellEnd"/>
+      <w:r>
+        <w:t xml:space="preserve"> </w:t>
+      </w:r>
+      <w:proofErr w:type="spellStart"/>
+      <w:r>
+        <w:t>este</w:t>
+      </w:r>
+      <w:proofErr w:type="spellEnd"/>
+      <w:r>
+        <w:t xml:space="preserve"> </w:t>
+      </w:r>
+      <w:proofErr w:type="spellStart"/>
+      <w:r>
+        <w:t>analizat</w:t>
+      </w:r>
+      <w:proofErr w:type="spellEnd"/>
+      <w:r>
+        <w:t xml:space="preserve"> </w:t>
+      </w:r>
+      <w:proofErr w:type="spellStart"/>
+      <w:r>
+        <w:t>linie</w:t>
+      </w:r>
+      <w:proofErr w:type="spellEnd"/>
+      <w:r>
+        <w:t xml:space="preserve"> cu </w:t>
+      </w:r>
+      <w:proofErr w:type="spellStart"/>
+      <w:r>
+        <w:t>lunie</w:t>
+      </w:r>
+      <w:proofErr w:type="spellEnd"/>
     </w:p>
     <w:p>
       <w:pPr>
@@ -232,6 +453,7 @@
       <w:r>
         <w:t xml:space="preserve">As opposed to </w:t>
       </w:r>
+      <w:proofErr w:type="spellStart"/>
       <w:r>
         <w:rPr>
           <w:b/>
@@ -239,8 +461,89 @@
         </w:rPr>
         <w:t>compilat</w:t>
       </w:r>
-      <w:r>
-        <w:t xml:space="preserve"> (e.g. Java, C++ unde trebuie sa rulezi tot codul odata, in Python poti rula linie cu linie)</w:t>
+      <w:proofErr w:type="spellEnd"/>
+      <w:r>
+        <w:t xml:space="preserve"> (e.g. Java, C++ </w:t>
+      </w:r>
+      <w:proofErr w:type="spellStart"/>
+      <w:r>
+        <w:t>unde</w:t>
+      </w:r>
+      <w:proofErr w:type="spellEnd"/>
+      <w:r>
+        <w:t xml:space="preserve"> </w:t>
+      </w:r>
+      <w:proofErr w:type="spellStart"/>
+      <w:r>
+        <w:t>trebuie</w:t>
+      </w:r>
+      <w:proofErr w:type="spellEnd"/>
+      <w:r>
+        <w:t xml:space="preserve"> </w:t>
+      </w:r>
+      <w:proofErr w:type="spellStart"/>
+      <w:r>
+        <w:t>sa</w:t>
+      </w:r>
+      <w:proofErr w:type="spellEnd"/>
+      <w:r>
+        <w:t xml:space="preserve"> </w:t>
+      </w:r>
+      <w:proofErr w:type="spellStart"/>
+      <w:r>
+        <w:t>rulezi</w:t>
+      </w:r>
+      <w:proofErr w:type="spellEnd"/>
+      <w:r>
+        <w:t xml:space="preserve"> tot </w:t>
+      </w:r>
+      <w:proofErr w:type="spellStart"/>
+      <w:r>
+        <w:t>codul</w:t>
+      </w:r>
+      <w:proofErr w:type="spellEnd"/>
+      <w:r>
+        <w:t xml:space="preserve"> </w:t>
+      </w:r>
+      <w:proofErr w:type="spellStart"/>
+      <w:r>
+        <w:t>odata</w:t>
+      </w:r>
+      <w:proofErr w:type="spellEnd"/>
+      <w:r>
+        <w:t xml:space="preserve">, in Python </w:t>
+      </w:r>
+      <w:proofErr w:type="spellStart"/>
+      <w:r>
+        <w:t>poti</w:t>
+      </w:r>
+      <w:proofErr w:type="spellEnd"/>
+      <w:r>
+        <w:t xml:space="preserve"> </w:t>
+      </w:r>
+      <w:proofErr w:type="spellStart"/>
+      <w:r>
+        <w:t>rula</w:t>
+      </w:r>
+      <w:proofErr w:type="spellEnd"/>
+      <w:r>
+        <w:t xml:space="preserve"> </w:t>
+      </w:r>
+      <w:proofErr w:type="spellStart"/>
+      <w:r>
+        <w:t>linie</w:t>
+      </w:r>
+      <w:proofErr w:type="spellEnd"/>
+      <w:r>
+        <w:t xml:space="preserve"> cu </w:t>
+      </w:r>
+      <w:proofErr w:type="spellStart"/>
+      <w:r>
+        <w:t>linie</w:t>
+      </w:r>
+      <w:proofErr w:type="spellEnd"/>
+      <w:r>
+        <w:t>)</w:t>
       </w:r>
     </w:p>
     <w:p/>
@@ -270,7 +573,15 @@
         </w:numPr>
       </w:pPr>
       <w:r>
-        <w:t>V3.0 – 2006 nu era backwards compatible</w:t>
+        <w:t xml:space="preserve">V3.0 – 2006 </w:t>
+      </w:r>
+      <w:proofErr w:type="spellStart"/>
+      <w:r>
+        <w:t>nu</w:t>
+      </w:r>
+      <w:proofErr w:type="spellEnd"/>
+      <w:r>
+        <w:t xml:space="preserve"> era backwards compatible</w:t>
       </w:r>
     </w:p>
     <w:p>
@@ -281,9 +592,27 @@
           <w:numId w:val="1"/>
         </w:numPr>
       </w:pPr>
-      <w:r>
-        <w:t>Codul trebuie rescris</w:t>
-      </w:r>
+      <w:proofErr w:type="spellStart"/>
+      <w:r>
+        <w:t>Codul</w:t>
+      </w:r>
+      <w:proofErr w:type="spellEnd"/>
+      <w:r>
+        <w:t xml:space="preserve"> </w:t>
+      </w:r>
+      <w:proofErr w:type="spellStart"/>
+      <w:r>
+        <w:t>trebuie</w:t>
+      </w:r>
+      <w:proofErr w:type="spellEnd"/>
+      <w:r>
+        <w:t xml:space="preserve"> </w:t>
+      </w:r>
+      <w:proofErr w:type="spellStart"/>
+      <w:r>
+        <w:t>rescris</w:t>
+      </w:r>
+      <w:proofErr w:type="spellEnd"/>
     </w:p>
     <w:p>
       <w:pPr>
@@ -333,7 +662,15 @@
         <w:t>V2.</w:t>
       </w:r>
       <w:r>
-        <w:t>x – DEPRECATED (invechit)</w:t>
+        <w:t>x – DEPRECATED (</w:t>
+      </w:r>
+      <w:proofErr w:type="spellStart"/>
+      <w:r>
+        <w:t>invechit</w:t>
+      </w:r>
+      <w:proofErr w:type="spellEnd"/>
+      <w:r>
+        <w:t>)</w:t>
       </w:r>
     </w:p>
     <w:p/>
@@ -351,10 +688,74 @@
           <w:b/>
           <w:bCs/>
         </w:rPr>
-        <w:t>Facem niste exercitii: Python Institute (pythoninstitute.org)</w:t>
-      </w:r>
-      <w:r>
-        <w:t xml:space="preserve"> – cea mai importanta certificare pt Python</w:t>
+        <w:t xml:space="preserve">Facem </w:t>
+      </w:r>
+      <w:proofErr w:type="spellStart"/>
+      <w:r>
+        <w:rPr>
+          <w:b/>
+          <w:bCs/>
+        </w:rPr>
+        <w:t>niste</w:t>
+      </w:r>
+      <w:proofErr w:type="spellEnd"/>
+      <w:r>
+        <w:rPr>
+          <w:b/>
+          <w:bCs/>
+        </w:rPr>
+        <w:t xml:space="preserve"> </w:t>
+      </w:r>
+      <w:proofErr w:type="spellStart"/>
+      <w:r>
+        <w:rPr>
+          <w:b/>
+          <w:bCs/>
+        </w:rPr>
+        <w:t>exercitii</w:t>
+      </w:r>
+      <w:proofErr w:type="spellEnd"/>
+      <w:r>
+        <w:rPr>
+          <w:b/>
+          <w:bCs/>
+        </w:rPr>
+        <w:t>: Python Institute (pythoninstitute.org)</w:t>
+      </w:r>
+      <w:r>
+        <w:t xml:space="preserve"> – </w:t>
+      </w:r>
+      <w:proofErr w:type="spellStart"/>
+      <w:r>
+        <w:t>cea</w:t>
+      </w:r>
+      <w:proofErr w:type="spellEnd"/>
+      <w:r>
+        <w:t xml:space="preserve"> </w:t>
+      </w:r>
+      <w:proofErr w:type="spellStart"/>
+      <w:r>
+        <w:t>mai</w:t>
+      </w:r>
+      <w:proofErr w:type="spellEnd"/>
+      <w:r>
+        <w:t xml:space="preserve"> </w:t>
+      </w:r>
+      <w:proofErr w:type="spellStart"/>
+      <w:r>
+        <w:t>importanta</w:t>
+      </w:r>
+      <w:proofErr w:type="spellEnd"/>
+      <w:r>
+        <w:t xml:space="preserve"> </w:t>
+      </w:r>
+      <w:proofErr w:type="spellStart"/>
+      <w:r>
+        <w:t>certificare</w:t>
+      </w:r>
+      <w:proofErr w:type="spellEnd"/>
+      <w:r>
+        <w:t xml:space="preserve"> pt Python</w:t>
       </w:r>
     </w:p>
     <w:p/>
@@ -381,8 +782,17 @@
         <w:t>VSC</w:t>
       </w:r>
       <w:r>
-        <w:t xml:space="preserve"> are extensie pt </w:t>
-      </w:r>
+        <w:t xml:space="preserve"> are </w:t>
+      </w:r>
+      <w:proofErr w:type="spellStart"/>
+      <w:r>
+        <w:t>extensie</w:t>
+      </w:r>
+      <w:proofErr w:type="spellEnd"/>
+      <w:r>
+        <w:t xml:space="preserve"> pt </w:t>
+      </w:r>
+      <w:proofErr w:type="spellStart"/>
       <w:r>
         <w:rPr>
           <w:b/>
@@ -390,6 +800,7 @@
         </w:rPr>
         <w:t>Jupyter</w:t>
       </w:r>
+      <w:proofErr w:type="spellEnd"/>
     </w:p>
     <w:p>
       <w:r>
@@ -434,8 +845,38 @@
       </w:r>
     </w:p>
     <w:p>
-      <w:r>
-        <w:t xml:space="preserve">Apoi putem crea fisiere </w:t>
+      <w:proofErr w:type="spellStart"/>
+      <w:r>
+        <w:t>Apoi</w:t>
+      </w:r>
+      <w:proofErr w:type="spellEnd"/>
+      <w:r>
+        <w:t xml:space="preserve"> </w:t>
+      </w:r>
+      <w:proofErr w:type="spellStart"/>
+      <w:r>
+        <w:t>putem</w:t>
+      </w:r>
+      <w:proofErr w:type="spellEnd"/>
+      <w:r>
+        <w:t xml:space="preserve"> </w:t>
+      </w:r>
+      <w:proofErr w:type="spellStart"/>
+      <w:r>
+        <w:t>crea</w:t>
+      </w:r>
+      <w:proofErr w:type="spellEnd"/>
+      <w:r>
+        <w:t xml:space="preserve"> </w:t>
+      </w:r>
+      <w:proofErr w:type="spellStart"/>
+      <w:proofErr w:type="gramStart"/>
+      <w:r>
+        <w:t>fisiere</w:t>
+      </w:r>
+      <w:proofErr w:type="spellEnd"/>
+      <w:r>
+        <w:t xml:space="preserve"> </w:t>
       </w:r>
       <w:r>
         <w:rPr>
@@ -443,10 +884,45 @@
           <w:bCs/>
           <w:color w:val="FF0000"/>
         </w:rPr>
-        <w:t>.ipynb</w:t>
-      </w:r>
-      <w:r>
-        <w:t xml:space="preserve"> =&gt; se poate rula ca in Jupyter:</w:t>
+        <w:t>.</w:t>
+      </w:r>
+      <w:proofErr w:type="spellStart"/>
+      <w:r>
+        <w:rPr>
+          <w:b/>
+          <w:bCs/>
+          <w:color w:val="FF0000"/>
+        </w:rPr>
+        <w:t>ipynb</w:t>
+      </w:r>
+      <w:proofErr w:type="spellEnd"/>
+      <w:proofErr w:type="gramEnd"/>
+      <w:r>
+        <w:t xml:space="preserve"> =&gt; se </w:t>
+      </w:r>
+      <w:proofErr w:type="spellStart"/>
+      <w:r>
+        <w:t>poate</w:t>
+      </w:r>
+      <w:proofErr w:type="spellEnd"/>
+      <w:r>
+        <w:t xml:space="preserve"> </w:t>
+      </w:r>
+      <w:proofErr w:type="spellStart"/>
+      <w:r>
+        <w:t>rula</w:t>
+      </w:r>
+      <w:proofErr w:type="spellEnd"/>
+      <w:r>
+        <w:t xml:space="preserve"> ca in </w:t>
+      </w:r>
+      <w:proofErr w:type="spellStart"/>
+      <w:r>
+        <w:t>Jupyter</w:t>
+      </w:r>
+      <w:proofErr w:type="spellEnd"/>
+      <w:r>
+        <w:t>:</w:t>
       </w:r>
     </w:p>
     <w:p>
@@ -493,18 +969,72 @@
     </w:p>
     <w:p/>
     <w:p>
-      <w:r>
-        <w:t xml:space="preserve">Putem apoi converti fisierul usor in </w:t>
-      </w:r>
-      <w:r>
-        <w:rPr>
-          <w:b/>
-          <w:bCs/>
-        </w:rPr>
-        <w:t>.py</w:t>
-      </w:r>
-      <w:r>
-        <w:t xml:space="preserve"> prin: … -&gt; Export -&gt; Python Script</w:t>
+      <w:proofErr w:type="spellStart"/>
+      <w:r>
+        <w:t>Putem</w:t>
+      </w:r>
+      <w:proofErr w:type="spellEnd"/>
+      <w:r>
+        <w:t xml:space="preserve"> </w:t>
+      </w:r>
+      <w:proofErr w:type="spellStart"/>
+      <w:r>
+        <w:t>apoi</w:t>
+      </w:r>
+      <w:proofErr w:type="spellEnd"/>
+      <w:r>
+        <w:t xml:space="preserve"> </w:t>
+      </w:r>
+      <w:proofErr w:type="spellStart"/>
+      <w:r>
+        <w:t>converti</w:t>
+      </w:r>
+      <w:proofErr w:type="spellEnd"/>
+      <w:r>
+        <w:t xml:space="preserve"> </w:t>
+      </w:r>
+      <w:proofErr w:type="spellStart"/>
+      <w:r>
+        <w:t>fisierul</w:t>
+      </w:r>
+      <w:proofErr w:type="spellEnd"/>
+      <w:r>
+        <w:t xml:space="preserve"> </w:t>
+      </w:r>
+      <w:proofErr w:type="spellStart"/>
+      <w:r>
+        <w:t>usor</w:t>
+      </w:r>
+      <w:proofErr w:type="spellEnd"/>
+      <w:r>
+        <w:t xml:space="preserve"> in </w:t>
+      </w:r>
+      <w:r>
+        <w:rPr>
+          <w:b/>
+          <w:bCs/>
+        </w:rPr>
+        <w:t>.</w:t>
+      </w:r>
+      <w:proofErr w:type="spellStart"/>
+      <w:r>
+        <w:rPr>
+          <w:b/>
+          <w:bCs/>
+        </w:rPr>
+        <w:t>py</w:t>
+      </w:r>
+      <w:proofErr w:type="spellEnd"/>
+      <w:r>
+        <w:t xml:space="preserve"> </w:t>
+      </w:r>
+      <w:proofErr w:type="spellStart"/>
+      <w:r>
+        <w:t>prin</w:t>
+      </w:r>
+      <w:proofErr w:type="spellEnd"/>
+      <w:r>
+        <w:t>: … -&gt; Export -&gt; Python Script</w:t>
       </w:r>
     </w:p>
     <w:p>
@@ -669,8 +1199,53 @@
         </w:numPr>
       </w:pPr>
       <w:r>
-        <w:t>Pune acele comentarii (# %%) unde erau delimitari de celule</w:t>
-      </w:r>
+        <w:t xml:space="preserve">Pune </w:t>
+      </w:r>
+      <w:proofErr w:type="spellStart"/>
+      <w:r>
+        <w:t>acele</w:t>
+      </w:r>
+      <w:proofErr w:type="spellEnd"/>
+      <w:r>
+        <w:t xml:space="preserve"> </w:t>
+      </w:r>
+      <w:proofErr w:type="spellStart"/>
+      <w:r>
+        <w:t>comentarii</w:t>
+      </w:r>
+      <w:proofErr w:type="spellEnd"/>
+      <w:r>
+        <w:t xml:space="preserve"> (# %%) </w:t>
+      </w:r>
+      <w:proofErr w:type="spellStart"/>
+      <w:r>
+        <w:t>unde</w:t>
+      </w:r>
+      <w:proofErr w:type="spellEnd"/>
+      <w:r>
+        <w:t xml:space="preserve"> </w:t>
+      </w:r>
+      <w:proofErr w:type="spellStart"/>
+      <w:r>
+        <w:t>erau</w:t>
+      </w:r>
+      <w:proofErr w:type="spellEnd"/>
+      <w:r>
+        <w:t xml:space="preserve"> </w:t>
+      </w:r>
+      <w:proofErr w:type="spellStart"/>
+      <w:r>
+        <w:t>delimitari</w:t>
+      </w:r>
+      <w:proofErr w:type="spellEnd"/>
+      <w:r>
+        <w:t xml:space="preserve"> de </w:t>
+      </w:r>
+      <w:proofErr w:type="spellStart"/>
+      <w:r>
+        <w:t>celule</w:t>
+      </w:r>
+      <w:proofErr w:type="spellEnd"/>
     </w:p>
     <w:p/>
     <w:p/>
@@ -688,8 +1263,21 @@
         </w:numPr>
       </w:pPr>
       <w:r>
-        <w:t>Output = doar rezultatul</w:t>
-      </w:r>
+        <w:t xml:space="preserve">Output = </w:t>
+      </w:r>
+      <w:proofErr w:type="spellStart"/>
+      <w:r>
+        <w:t>doar</w:t>
+      </w:r>
+      <w:proofErr w:type="spellEnd"/>
+      <w:r>
+        <w:t xml:space="preserve"> </w:t>
+      </w:r>
+      <w:proofErr w:type="spellStart"/>
+      <w:r>
+        <w:t>rezultatul</w:t>
+      </w:r>
+      <w:proofErr w:type="spellEnd"/>
     </w:p>
     <w:p>
       <w:pPr>
@@ -700,8 +1288,45 @@
         </w:numPr>
       </w:pPr>
       <w:r>
-        <w:t>Terminal -&gt; include si locatia de unde s-a rulat fisierul</w:t>
-      </w:r>
+        <w:t xml:space="preserve">Terminal -&gt; include </w:t>
+      </w:r>
+      <w:proofErr w:type="spellStart"/>
+      <w:r>
+        <w:t>si</w:t>
+      </w:r>
+      <w:proofErr w:type="spellEnd"/>
+      <w:r>
+        <w:t xml:space="preserve"> </w:t>
+      </w:r>
+      <w:proofErr w:type="spellStart"/>
+      <w:r>
+        <w:t>locatia</w:t>
+      </w:r>
+      <w:proofErr w:type="spellEnd"/>
+      <w:r>
+        <w:t xml:space="preserve"> de </w:t>
+      </w:r>
+      <w:proofErr w:type="spellStart"/>
+      <w:r>
+        <w:t>unde</w:t>
+      </w:r>
+      <w:proofErr w:type="spellEnd"/>
+      <w:r>
+        <w:t xml:space="preserve"> s-a </w:t>
+      </w:r>
+      <w:proofErr w:type="spellStart"/>
+      <w:r>
+        <w:t>rulat</w:t>
+      </w:r>
+      <w:proofErr w:type="spellEnd"/>
+      <w:r>
+        <w:t xml:space="preserve"> </w:t>
+      </w:r>
+      <w:proofErr w:type="spellStart"/>
+      <w:r>
+        <w:t>fisierul</w:t>
+      </w:r>
+      <w:proofErr w:type="spellEnd"/>
     </w:p>
     <w:p>
       <w:r>
@@ -752,10 +1377,34 @@
           <w:b/>
           <w:bCs/>
         </w:rPr>
-        <w:t xml:space="preserve">4 tipuri </w:t>
-      </w:r>
-      <w:r>
-        <w:t>de date de baza:</w:t>
+        <w:t xml:space="preserve">4 </w:t>
+      </w:r>
+      <w:proofErr w:type="spellStart"/>
+      <w:r>
+        <w:rPr>
+          <w:b/>
+          <w:bCs/>
+        </w:rPr>
+        <w:t>tipuri</w:t>
+      </w:r>
+      <w:proofErr w:type="spellEnd"/>
+      <w:r>
+        <w:rPr>
+          <w:b/>
+          <w:bCs/>
+        </w:rPr>
+        <w:t xml:space="preserve"> </w:t>
+      </w:r>
+      <w:r>
+        <w:t xml:space="preserve">de date de </w:t>
+      </w:r>
+      <w:proofErr w:type="spellStart"/>
+      <w:r>
+        <w:t>baza</w:t>
+      </w:r>
+      <w:proofErr w:type="spellEnd"/>
+      <w:r>
+        <w:t>:</w:t>
       </w:r>
     </w:p>
     <w:p>
@@ -816,13 +1465,92 @@
         <w:t>Pypi.org</w:t>
       </w:r>
       <w:r>
-        <w:t xml:space="preserve"> = o pagina unde sunt documentate toate packetele disponibile in Python</w:t>
-      </w:r>
-    </w:p>
-    <w:p>
-      <w:r>
-        <w:t>Extensie pt connversie .py -&gt; .ipynb</w:t>
-      </w:r>
+        <w:t xml:space="preserve"> = o </w:t>
+      </w:r>
+      <w:proofErr w:type="spellStart"/>
+      <w:r>
+        <w:t>pagina</w:t>
+      </w:r>
+      <w:proofErr w:type="spellEnd"/>
+      <w:r>
+        <w:t xml:space="preserve"> </w:t>
+      </w:r>
+      <w:proofErr w:type="spellStart"/>
+      <w:r>
+        <w:t>unde</w:t>
+      </w:r>
+      <w:proofErr w:type="spellEnd"/>
+      <w:r>
+        <w:t xml:space="preserve"> sunt </w:t>
+      </w:r>
+      <w:proofErr w:type="spellStart"/>
+      <w:r>
+        <w:t>documentate</w:t>
+      </w:r>
+      <w:proofErr w:type="spellEnd"/>
+      <w:r>
+        <w:t xml:space="preserve"> </w:t>
+      </w:r>
+      <w:proofErr w:type="spellStart"/>
+      <w:r>
+        <w:t>toate</w:t>
+      </w:r>
+      <w:proofErr w:type="spellEnd"/>
+      <w:r>
+        <w:t xml:space="preserve"> </w:t>
+      </w:r>
+      <w:proofErr w:type="spellStart"/>
+      <w:r>
+        <w:t>packetele</w:t>
+      </w:r>
+      <w:proofErr w:type="spellEnd"/>
+      <w:r>
+        <w:t xml:space="preserve"> </w:t>
+      </w:r>
+      <w:proofErr w:type="spellStart"/>
+      <w:r>
+        <w:t>disponibile</w:t>
+      </w:r>
+      <w:proofErr w:type="spellEnd"/>
+      <w:r>
+        <w:t xml:space="preserve"> in Python</w:t>
+      </w:r>
+    </w:p>
+    <w:p>
+      <w:proofErr w:type="spellStart"/>
+      <w:r>
+        <w:t>Extensie</w:t>
+      </w:r>
+      <w:proofErr w:type="spellEnd"/>
+      <w:r>
+        <w:t xml:space="preserve"> pt </w:t>
+      </w:r>
+      <w:proofErr w:type="spellStart"/>
+      <w:r>
+        <w:t>connversie</w:t>
+      </w:r>
+      <w:proofErr w:type="spellEnd"/>
+      <w:r>
+        <w:t xml:space="preserve"> .</w:t>
+      </w:r>
+      <w:proofErr w:type="spellStart"/>
+      <w:r>
+        <w:t>py</w:t>
+      </w:r>
+      <w:proofErr w:type="spellEnd"/>
+      <w:r>
+        <w:t xml:space="preserve"> -</w:t>
+      </w:r>
+      <w:proofErr w:type="gramStart"/>
+      <w:r>
+        <w:t>&gt; .</w:t>
+      </w:r>
+      <w:proofErr w:type="spellStart"/>
+      <w:r>
+        <w:t>ipynb</w:t>
+      </w:r>
+      <w:proofErr w:type="spellEnd"/>
+      <w:proofErr w:type="gramEnd"/>
     </w:p>
     <w:p>
       <w:r>
@@ -868,8 +1596,18 @@
     </w:p>
     <w:p>
       <w:r>
-        <w:t>Go to file -&gt; CTRL+SHIFT+P -&gt; save to .ijynb</w:t>
-      </w:r>
+        <w:t xml:space="preserve">Go to file -&gt; CTRL+SHIFT+P -&gt; save </w:t>
+      </w:r>
+      <w:proofErr w:type="gramStart"/>
+      <w:r>
+        <w:t>to .</w:t>
+      </w:r>
+      <w:proofErr w:type="spellStart"/>
+      <w:r>
+        <w:t>ijynb</w:t>
+      </w:r>
+      <w:proofErr w:type="spellEnd"/>
+      <w:proofErr w:type="gramEnd"/>
     </w:p>
     <w:p>
       <w:r>
@@ -955,12 +1693,21 @@
           <w:bCs/>
         </w:rPr>
       </w:pPr>
-      <w:r>
-        <w:rPr>
-          <w:b/>
-          <w:bCs/>
-        </w:rPr>
-        <w:t>Ziua 2:</w:t>
+      <w:proofErr w:type="spellStart"/>
+      <w:r>
+        <w:rPr>
+          <w:b/>
+          <w:bCs/>
+        </w:rPr>
+        <w:t>Ziua</w:t>
+      </w:r>
+      <w:proofErr w:type="spellEnd"/>
+      <w:r>
+        <w:rPr>
+          <w:b/>
+          <w:bCs/>
+        </w:rPr>
+        <w:t xml:space="preserve"> 2:</w:t>
       </w:r>
     </w:p>
     <w:p>
@@ -1049,12 +1796,37 @@
     </w:p>
     <w:p/>
     <w:p>
-      <w:r>
-        <w:rPr>
-          <w:b/>
-          <w:bCs/>
-        </w:rPr>
-        <w:t>Coloreaza frumos CSV</w:t>
+      <w:proofErr w:type="spellStart"/>
+      <w:r>
+        <w:rPr>
+          <w:b/>
+          <w:bCs/>
+        </w:rPr>
+        <w:t>Coloreaza</w:t>
+      </w:r>
+      <w:proofErr w:type="spellEnd"/>
+      <w:r>
+        <w:rPr>
+          <w:b/>
+          <w:bCs/>
+        </w:rPr>
+        <w:t xml:space="preserve"> </w:t>
+      </w:r>
+      <w:proofErr w:type="spellStart"/>
+      <w:r>
+        <w:rPr>
+          <w:b/>
+          <w:bCs/>
+        </w:rPr>
+        <w:t>frumos</w:t>
+      </w:r>
+      <w:proofErr w:type="spellEnd"/>
+      <w:r>
+        <w:rPr>
+          <w:b/>
+          <w:bCs/>
+        </w:rPr>
+        <w:t xml:space="preserve"> CSV</w:t>
       </w:r>
       <w:r>
         <w:t>:</w:t>
@@ -1111,12 +1883,21 @@
           <w:bCs/>
         </w:rPr>
       </w:pPr>
-      <w:r>
-        <w:rPr>
-          <w:b/>
-          <w:bCs/>
-        </w:rPr>
-        <w:t>Ziua 3:</w:t>
+      <w:proofErr w:type="spellStart"/>
+      <w:r>
+        <w:rPr>
+          <w:b/>
+          <w:bCs/>
+        </w:rPr>
+        <w:t>Ziua</w:t>
+      </w:r>
+      <w:proofErr w:type="spellEnd"/>
+      <w:r>
+        <w:rPr>
+          <w:b/>
+          <w:bCs/>
+        </w:rPr>
+        <w:t xml:space="preserve"> 3:</w:t>
       </w:r>
     </w:p>
     <w:p>
@@ -1126,7 +1907,15 @@
     </w:p>
     <w:p>
       <w:r>
-        <w:t>XML = sXtendable Markup Language</w:t>
+        <w:t xml:space="preserve">XML = </w:t>
+      </w:r>
+      <w:proofErr w:type="spellStart"/>
+      <w:r>
+        <w:t>sXtendable</w:t>
+      </w:r>
+      <w:proofErr w:type="spellEnd"/>
+      <w:r>
+        <w:t xml:space="preserve"> Markup Language</w:t>
       </w:r>
     </w:p>
     <w:p>
@@ -1168,7 +1957,15 @@
     </w:p>
     <w:p>
       <w:r>
-        <w:t>1xx – informare (ping)</w:t>
+        <w:t xml:space="preserve">1xx – </w:t>
+      </w:r>
+      <w:proofErr w:type="spellStart"/>
+      <w:r>
+        <w:t>informare</w:t>
+      </w:r>
+      <w:proofErr w:type="spellEnd"/>
+      <w:r>
+        <w:t xml:space="preserve"> (ping)</w:t>
       </w:r>
     </w:p>
     <w:p>
@@ -1178,18 +1975,39 @@
     </w:p>
     <w:p>
       <w:r>
-        <w:t>4xx – eroare client</w:t>
-      </w:r>
-    </w:p>
-    <w:p>
-      <w:r>
-        <w:t>5xx – eroare server</w:t>
-      </w:r>
-    </w:p>
-    <w:p>
-      <w:r>
-        <w:t>3xx – redirectare</w:t>
-      </w:r>
+        <w:t xml:space="preserve">4xx – </w:t>
+      </w:r>
+      <w:proofErr w:type="spellStart"/>
+      <w:r>
+        <w:t>eroare</w:t>
+      </w:r>
+      <w:proofErr w:type="spellEnd"/>
+      <w:r>
+        <w:t xml:space="preserve"> client</w:t>
+      </w:r>
+    </w:p>
+    <w:p>
+      <w:r>
+        <w:t xml:space="preserve">5xx – </w:t>
+      </w:r>
+      <w:proofErr w:type="spellStart"/>
+      <w:r>
+        <w:t>eroare</w:t>
+      </w:r>
+      <w:proofErr w:type="spellEnd"/>
+      <w:r>
+        <w:t xml:space="preserve"> server</w:t>
+      </w:r>
+    </w:p>
+    <w:p>
+      <w:r>
+        <w:t xml:space="preserve">3xx – </w:t>
+      </w:r>
+      <w:proofErr w:type="spellStart"/>
+      <w:r>
+        <w:t>redirectare</w:t>
+      </w:r>
+      <w:proofErr w:type="spellEnd"/>
     </w:p>
     <w:p/>
     <w:p>
@@ -1198,6 +2016,262 @@
       </w:r>
     </w:p>
     <w:p/>
+    <w:p/>
+    <w:p>
+      <w:pPr>
+        <w:rPr>
+          <w:b/>
+          <w:bCs/>
+        </w:rPr>
+      </w:pPr>
+      <w:proofErr w:type="spellStart"/>
+      <w:r>
+        <w:rPr>
+          <w:b/>
+          <w:bCs/>
+        </w:rPr>
+        <w:t>Ziua</w:t>
+      </w:r>
+      <w:proofErr w:type="spellEnd"/>
+      <w:r>
+        <w:rPr>
+          <w:b/>
+          <w:bCs/>
+        </w:rPr>
+        <w:t xml:space="preserve"> 4:</w:t>
+      </w:r>
+    </w:p>
+    <w:p>
+      <w:r>
+        <w:t>Framework de server:</w:t>
+      </w:r>
+    </w:p>
+    <w:p>
+      <w:pPr>
+        <w:pStyle w:val="ListParagraph"/>
+        <w:numPr>
+          <w:ilvl w:val="0"/>
+          <w:numId w:val="1"/>
+        </w:numPr>
+      </w:pPr>
+      <w:r>
+        <w:t xml:space="preserve">Django -&gt; </w:t>
+      </w:r>
+      <w:proofErr w:type="spellStart"/>
+      <w:r>
+        <w:t>dar</w:t>
+      </w:r>
+      <w:proofErr w:type="spellEnd"/>
+      <w:r>
+        <w:t xml:space="preserve"> e </w:t>
+      </w:r>
+      <w:proofErr w:type="spellStart"/>
+      <w:r>
+        <w:t>destul</w:t>
+      </w:r>
+      <w:proofErr w:type="spellEnd"/>
+      <w:r>
+        <w:t xml:space="preserve"> de </w:t>
+      </w:r>
+      <w:proofErr w:type="spellStart"/>
+      <w:r>
+        <w:t>stufos</w:t>
+      </w:r>
+      <w:proofErr w:type="spellEnd"/>
+      <w:r>
+        <w:t xml:space="preserve">, </w:t>
+      </w:r>
+      <w:proofErr w:type="spellStart"/>
+      <w:r>
+        <w:t>suporta</w:t>
+      </w:r>
+      <w:proofErr w:type="spellEnd"/>
+      <w:r>
+        <w:t xml:space="preserve"> </w:t>
+      </w:r>
+      <w:proofErr w:type="spellStart"/>
+      <w:r>
+        <w:t>aplicatii</w:t>
+      </w:r>
+      <w:proofErr w:type="spellEnd"/>
+      <w:r>
+        <w:t xml:space="preserve"> </w:t>
+      </w:r>
+      <w:proofErr w:type="spellStart"/>
+      <w:r>
+        <w:t>foarte</w:t>
+      </w:r>
+      <w:proofErr w:type="spellEnd"/>
+      <w:r>
+        <w:t xml:space="preserve"> mare</w:t>
+      </w:r>
+    </w:p>
+    <w:p>
+      <w:pPr>
+        <w:pStyle w:val="ListParagraph"/>
+        <w:numPr>
+          <w:ilvl w:val="0"/>
+          <w:numId w:val="1"/>
+        </w:numPr>
+      </w:pPr>
+      <w:proofErr w:type="spellStart"/>
+      <w:r>
+        <w:t>Streamlid</w:t>
+      </w:r>
+      <w:proofErr w:type="spellEnd"/>
+      <w:r>
+        <w:t xml:space="preserve"> -&gt; pt Data Science</w:t>
+      </w:r>
+    </w:p>
+    <w:p/>
+    <w:p>
+      <w:r>
+        <w:t>Machine learning:</w:t>
+      </w:r>
+    </w:p>
+    <w:p>
+      <w:pPr>
+        <w:pStyle w:val="ListParagraph"/>
+        <w:numPr>
+          <w:ilvl w:val="0"/>
+          <w:numId w:val="1"/>
+        </w:numPr>
+      </w:pPr>
+      <w:proofErr w:type="spellStart"/>
+      <w:r>
+        <w:t>Invatare</w:t>
+      </w:r>
+      <w:proofErr w:type="spellEnd"/>
+      <w:r>
+        <w:t xml:space="preserve"> </w:t>
+      </w:r>
+      <w:proofErr w:type="spellStart"/>
+      <w:r>
+        <w:t>supervizata</w:t>
+      </w:r>
+      <w:proofErr w:type="spellEnd"/>
+    </w:p>
+    <w:p>
+      <w:pPr>
+        <w:pStyle w:val="ListParagraph"/>
+        <w:numPr>
+          <w:ilvl w:val="1"/>
+          <w:numId w:val="1"/>
+        </w:numPr>
+      </w:pPr>
+      <w:proofErr w:type="spellStart"/>
+      <w:r>
+        <w:t>Regresie</w:t>
+      </w:r>
+      <w:proofErr w:type="spellEnd"/>
+      <w:r>
+        <w:t>:</w:t>
+      </w:r>
+    </w:p>
+    <w:p>
+      <w:pPr>
+        <w:pStyle w:val="ListParagraph"/>
+        <w:numPr>
+          <w:ilvl w:val="2"/>
+          <w:numId w:val="1"/>
+        </w:numPr>
+      </w:pPr>
+      <w:proofErr w:type="spellStart"/>
+      <w:r>
+        <w:t>Sklearn</w:t>
+      </w:r>
+      <w:proofErr w:type="spellEnd"/>
+    </w:p>
+    <w:p>
+      <w:pPr>
+        <w:pStyle w:val="ListParagraph"/>
+        <w:numPr>
+          <w:ilvl w:val="2"/>
+          <w:numId w:val="1"/>
+        </w:numPr>
+      </w:pPr>
+      <w:r>
+        <w:t xml:space="preserve">TensorFlow -&gt; </w:t>
+      </w:r>
+      <w:proofErr w:type="spellStart"/>
+      <w:r>
+        <w:t>ceva</w:t>
+      </w:r>
+      <w:proofErr w:type="spellEnd"/>
+      <w:r>
+        <w:t xml:space="preserve"> </w:t>
+      </w:r>
+      <w:proofErr w:type="spellStart"/>
+      <w:r>
+        <w:t>mai</w:t>
+      </w:r>
+      <w:proofErr w:type="spellEnd"/>
+      <w:r>
+        <w:t xml:space="preserve"> </w:t>
+      </w:r>
+      <w:proofErr w:type="spellStart"/>
+      <w:r>
+        <w:t>avansat</w:t>
+      </w:r>
+      <w:proofErr w:type="spellEnd"/>
+    </w:p>
+    <w:p>
+      <w:pPr>
+        <w:pStyle w:val="ListParagraph"/>
+        <w:numPr>
+          <w:ilvl w:val="2"/>
+          <w:numId w:val="1"/>
+        </w:numPr>
+      </w:pPr>
+      <w:proofErr w:type="spellStart"/>
+      <w:r>
+        <w:t>Keras</w:t>
+      </w:r>
+      <w:proofErr w:type="spellEnd"/>
+      <w:r>
+        <w:t xml:space="preserve"> -&gt; wrapper pt TensorFlow</w:t>
+      </w:r>
+    </w:p>
+    <w:p>
+      <w:pPr>
+        <w:pStyle w:val="ListParagraph"/>
+        <w:numPr>
+          <w:ilvl w:val="0"/>
+          <w:numId w:val="1"/>
+        </w:numPr>
+      </w:pPr>
+      <w:proofErr w:type="spellStart"/>
+      <w:r>
+        <w:t>Invatare</w:t>
+      </w:r>
+      <w:proofErr w:type="spellEnd"/>
+      <w:r>
+        <w:t xml:space="preserve"> </w:t>
+      </w:r>
+      <w:proofErr w:type="spellStart"/>
+      <w:r>
+        <w:t>nesupervizata</w:t>
+      </w:r>
+      <w:proofErr w:type="spellEnd"/>
+    </w:p>
+    <w:p/>
+    <w:p>
+      <w:proofErr w:type="spellStart"/>
+      <w:r>
+        <w:rPr>
+          <w:b/>
+          <w:bCs/>
+        </w:rPr>
+        <w:t>PyautoGUI</w:t>
+      </w:r>
+      <w:proofErr w:type="spellEnd"/>
+      <w:r>
+        <w:t xml:space="preserve">: </w:t>
+      </w:r>
+      <w:r>
+        <w:t>https://pypi.org/project/PyAutoGUI/</w:t>
+      </w:r>
+    </w:p>
     <w:sectPr>
       <w:pgSz w:w="12240" w:h="15840"/>
       <w:pgMar w:top="1440" w:right="1440" w:bottom="1440" w:left="1440" w:header="720" w:footer="720" w:gutter="0"/>
@@ -1349,7 +2423,7 @@
         <w:rFonts w:ascii="Courier New" w:hAnsi="Courier New" w:cs="Courier New" w:hint="default"/>
       </w:rPr>
     </w:lvl>
-    <w:lvl w:ilvl="2" w:tplc="04090005" w:tentative="1">
+    <w:lvl w:ilvl="2" w:tplc="04090005">
       <w:start w:val="1"/>
       <w:numFmt w:val="bullet"/>
       <w:lvlText w:val=""/>
@@ -1361,7 +2435,7 @@
         <w:rFonts w:ascii="Wingdings" w:hAnsi="Wingdings" w:hint="default"/>
       </w:rPr>
     </w:lvl>
-    <w:lvl w:ilvl="3" w:tplc="04090001" w:tentative="1">
+    <w:lvl w:ilvl="3" w:tplc="04090001">
       <w:start w:val="1"/>
       <w:numFmt w:val="bullet"/>
       <w:lvlText w:val=""/>

</xml_diff>

<commit_message>
ziua 4 - commit1
</commit_message>
<xml_diff>
--- a/Notes.docx
+++ b/Notes.docx
@@ -870,7 +870,6 @@
         <w:t xml:space="preserve"> </w:t>
       </w:r>
       <w:proofErr w:type="spellStart"/>
-      <w:proofErr w:type="gramStart"/>
       <w:r>
         <w:t>fisiere</w:t>
       </w:r>
@@ -896,7 +895,6 @@
         <w:t>ipynb</w:t>
       </w:r>
       <w:proofErr w:type="spellEnd"/>
-      <w:proofErr w:type="gramEnd"/>
       <w:r>
         <w:t xml:space="preserve"> =&gt; se </w:t>
       </w:r>
@@ -1539,18 +1537,13 @@
       </w:r>
       <w:proofErr w:type="spellEnd"/>
       <w:r>
-        <w:t xml:space="preserve"> -</w:t>
-      </w:r>
-      <w:proofErr w:type="gramStart"/>
-      <w:r>
-        <w:t>&gt; .</w:t>
+        <w:t xml:space="preserve"> -&gt; .</w:t>
       </w:r>
       <w:proofErr w:type="spellStart"/>
       <w:r>
         <w:t>ipynb</w:t>
       </w:r>
       <w:proofErr w:type="spellEnd"/>
-      <w:proofErr w:type="gramEnd"/>
     </w:p>
     <w:p>
       <w:r>
@@ -1596,18 +1589,13 @@
     </w:p>
     <w:p>
       <w:r>
-        <w:t xml:space="preserve">Go to file -&gt; CTRL+SHIFT+P -&gt; save </w:t>
-      </w:r>
-      <w:proofErr w:type="gramStart"/>
-      <w:r>
-        <w:t>to .</w:t>
+        <w:t>Go to file -&gt; CTRL+SHIFT+P -&gt; save to .</w:t>
       </w:r>
       <w:proofErr w:type="spellStart"/>
       <w:r>
         <w:t>ijynb</w:t>
       </w:r>
       <w:proofErr w:type="spellEnd"/>
-      <w:proofErr w:type="gramEnd"/>
     </w:p>
     <w:p>
       <w:r>
@@ -2268,8 +2256,100 @@
       <w:r>
         <w:t xml:space="preserve">: </w:t>
       </w:r>
-      <w:r>
-        <w:t>https://pypi.org/project/PyAutoGUI/</w:t>
+      <w:hyperlink r:id="rId19" w:history="1">
+        <w:r>
+          <w:rPr>
+            <w:rStyle w:val="Hyperlink"/>
+          </w:rPr>
+          <w:t>https://pypi.org/project/PyAutoGUI/</w:t>
+        </w:r>
+      </w:hyperlink>
+    </w:p>
+    <w:p/>
+    <w:p>
+      <w:pPr>
+        <w:rPr>
+          <w:b/>
+          <w:bCs/>
+        </w:rPr>
+      </w:pPr>
+      <w:r>
+        <w:rPr>
+          <w:b/>
+          <w:bCs/>
+        </w:rPr>
+        <w:lastRenderedPageBreak/>
+        <w:t>Machine Learning</w:t>
+      </w:r>
+    </w:p>
+    <w:p>
+      <w:pPr>
+        <w:pStyle w:val="ListParagraph"/>
+        <w:numPr>
+          <w:ilvl w:val="0"/>
+          <w:numId w:val="1"/>
+        </w:numPr>
+        <w:rPr>
+          <w:b/>
+          <w:bCs/>
+        </w:rPr>
+      </w:pPr>
+      <w:proofErr w:type="spellStart"/>
+      <w:r>
+        <w:t>Supervizata</w:t>
+      </w:r>
+      <w:proofErr w:type="spellEnd"/>
+    </w:p>
+    <w:p>
+      <w:pPr>
+        <w:pStyle w:val="ListParagraph"/>
+        <w:numPr>
+          <w:ilvl w:val="1"/>
+          <w:numId w:val="1"/>
+        </w:numPr>
+        <w:rPr>
+          <w:b/>
+          <w:bCs/>
+        </w:rPr>
+      </w:pPr>
+      <w:r>
+        <w:t xml:space="preserve">KNN (K nearest </w:t>
+      </w:r>
+      <w:proofErr w:type="spellStart"/>
+      <w:r>
+        <w:t>neighbours</w:t>
+      </w:r>
+      <w:proofErr w:type="spellEnd"/>
+      <w:r>
+        <w:t>)</w:t>
+      </w:r>
+    </w:p>
+    <w:p>
+      <w:pPr>
+        <w:rPr>
+          <w:b/>
+          <w:bCs/>
+        </w:rPr>
+      </w:pPr>
+    </w:p>
+    <w:p>
+      <w:pPr>
+        <w:rPr>
+          <w:b/>
+          <w:bCs/>
+        </w:rPr>
+      </w:pPr>
+      <w:r>
+        <w:rPr>
+          <w:b/>
+          <w:bCs/>
+        </w:rPr>
+        <w:t>Boston Dataset:</w:t>
+      </w:r>
+    </w:p>
+    <w:p>
+      <w:r>
+        <w:t>https://www.kaggle.com/code/prasadperera/the-boston-housing-dataset</w:t>
       </w:r>
     </w:p>
     <w:sectPr>

</xml_diff>

<commit_message>
ziua 4 - commit 4
</commit_message>
<xml_diff>
--- a/Notes.docx
+++ b/Notes.docx
@@ -39,6 +39,33 @@
         </w:r>
       </w:hyperlink>
     </w:p>
+    <w:p>
+      <w:pPr>
+        <w:rPr>
+          <w:b/>
+          <w:bCs/>
+        </w:rPr>
+      </w:pPr>
+      <w:proofErr w:type="spellStart"/>
+      <w:r>
+        <w:rPr>
+          <w:b/>
+          <w:bCs/>
+        </w:rPr>
+        <w:t>Youtube</w:t>
+      </w:r>
+      <w:proofErr w:type="spellEnd"/>
+      <w:r>
+        <w:rPr>
+          <w:b/>
+          <w:bCs/>
+        </w:rPr>
+        <w:t xml:space="preserve"> Prof: </w:t>
+      </w:r>
+      <w:r>
+        <w:t>https://www.youtube.com/@SilviuOjog</w:t>
+      </w:r>
+    </w:p>
     <w:p/>
     <w:p>
       <w:proofErr w:type="spellStart"/>
@@ -659,6 +686,7 @@
         </w:numPr>
       </w:pPr>
       <w:r>
+        <w:lastRenderedPageBreak/>
         <w:t>V2.</w:t>
       </w:r>
       <w:r>
@@ -870,6 +898,7 @@
         <w:t xml:space="preserve"> </w:t>
       </w:r>
       <w:proofErr w:type="spellStart"/>
+      <w:proofErr w:type="gramStart"/>
       <w:r>
         <w:t>fisiere</w:t>
       </w:r>
@@ -895,6 +924,7 @@
         <w:t>ipynb</w:t>
       </w:r>
       <w:proofErr w:type="spellEnd"/>
+      <w:proofErr w:type="gramEnd"/>
       <w:r>
         <w:t xml:space="preserve"> =&gt; se </w:t>
       </w:r>
@@ -1537,13 +1567,18 @@
       </w:r>
       <w:proofErr w:type="spellEnd"/>
       <w:r>
-        <w:t xml:space="preserve"> -&gt; .</w:t>
+        <w:t xml:space="preserve"> -</w:t>
+      </w:r>
+      <w:proofErr w:type="gramStart"/>
+      <w:r>
+        <w:t>&gt; .</w:t>
       </w:r>
       <w:proofErr w:type="spellStart"/>
       <w:r>
         <w:t>ipynb</w:t>
       </w:r>
       <w:proofErr w:type="spellEnd"/>
+      <w:proofErr w:type="gramEnd"/>
     </w:p>
     <w:p>
       <w:r>
@@ -1589,13 +1624,18 @@
     </w:p>
     <w:p>
       <w:r>
-        <w:t>Go to file -&gt; CTRL+SHIFT+P -&gt; save to .</w:t>
+        <w:t xml:space="preserve">Go to file -&gt; CTRL+SHIFT+P -&gt; save </w:t>
+      </w:r>
+      <w:proofErr w:type="gramStart"/>
+      <w:r>
+        <w:t>to .</w:t>
       </w:r>
       <w:proofErr w:type="spellStart"/>
       <w:r>
         <w:t>ijynb</w:t>
       </w:r>
       <w:proofErr w:type="spellEnd"/>
+      <w:proofErr w:type="gramEnd"/>
     </w:p>
     <w:p>
       <w:r>
@@ -2348,10 +2388,25 @@
       </w:r>
     </w:p>
     <w:p>
-      <w:r>
-        <w:t>https://www.kaggle.com/code/prasadperera/the-boston-housing-dataset</w:t>
-      </w:r>
-    </w:p>
+      <w:hyperlink r:id="rId20" w:history="1">
+        <w:r>
+          <w:rPr>
+            <w:rStyle w:val="Hyperlink"/>
+          </w:rPr>
+          <w:t>https://www.kaggle.com/code/prasadperera/the-boston-housing-dataset</w:t>
+        </w:r>
+      </w:hyperlink>
+    </w:p>
+    <w:p/>
+    <w:p/>
+    <w:p>
+      <w:r>
+        <w:t>kleki.com</w:t>
+      </w:r>
+    </w:p>
+    <w:p/>
+    <w:p/>
+    <w:p/>
     <w:sectPr>
       <w:pgSz w:w="12240" w:h="15840"/>
       <w:pgMar w:top="1440" w:right="1440" w:bottom="1440" w:left="1440" w:header="720" w:footer="720" w:gutter="0"/>

</xml_diff>